<commit_message>
reorganizado tod un poco
</commit_message>
<xml_diff>
--- a/MEMORIAPL2.docx
+++ b/MEMORIAPL2.docx
@@ -308,6 +308,9 @@
       </w:pPr>
       <w:r>
         <w:lastRenderedPageBreak/>
+        <w:t xml:space="preserve">1. </w:t>
+      </w:r>
+      <w:r>
         <w:t xml:space="preserve">EXPLICACIÓN DE </w:t>
       </w:r>
       <w:r>
@@ -322,6 +325,7 @@
     <w:p>
       <w:pPr>
         <w:pStyle w:val="Sinespaciado"/>
+        <w:spacing w:before="160"/>
         <w:rPr>
           <w:u w:val="single"/>
         </w:rPr>
@@ -330,15 +334,25 @@
         <w:rPr>
           <w:u w:val="single"/>
         </w:rPr>
-        <w:t>OBLIGATORIO</w:t>
-      </w:r>
-    </w:p>
-    <w:p>
-      <w:pPr>
-        <w:pStyle w:val="Sinespaciado"/>
-      </w:pPr>
-      <w:r>
-        <w:t xml:space="preserve">La estructura de datos elegida para hacer el tablero es la de lista de listas. Es una lista formada por 9 listas, formada por 9 elementos cada una. Primero de todo, se inicializa la lista vacía (con </w:t>
+        <w:t>1.1 Parte obligatoria</w:t>
+      </w:r>
+    </w:p>
+    <w:p>
+      <w:pPr>
+        <w:pStyle w:val="Sinespaciado"/>
+        <w:spacing w:before="160"/>
+      </w:pPr>
+      <w:r>
+        <w:t xml:space="preserve">La estructura de datos elegida para hacer el tablero es la de lista de listas. Es una lista formada por 9 listas, formada por 9 elementos cada una. </w:t>
+      </w:r>
+    </w:p>
+    <w:p>
+      <w:pPr>
+        <w:pStyle w:val="Sinespaciado"/>
+        <w:spacing w:before="160"/>
+      </w:pPr>
+      <w:r>
+        <w:t xml:space="preserve">Primero de todo, se inicializa la lista vacía (con </w:t>
       </w:r>
       <w:r>
         <w:t>‘</w:t>
@@ -368,26 +382,30 @@
         <w:t xml:space="preserve">numérico </w:t>
       </w:r>
       <w:r>
-        <w:t>correcto, posición elegida no vacía…). Un ejemplo es la siguiente captura:</w:t>
-      </w:r>
-    </w:p>
-    <w:p>
-      <w:pPr>
-        <w:pStyle w:val="Sinespaciado"/>
-      </w:pPr>
-    </w:p>
-    <w:p>
-      <w:pPr>
-        <w:pStyle w:val="Sinespaciado"/>
+        <w:t xml:space="preserve">correcto, posición elegida no vacía…). </w:t>
+      </w:r>
+    </w:p>
+    <w:p>
+      <w:pPr>
+        <w:pStyle w:val="Sinespaciado"/>
+        <w:spacing w:before="160"/>
       </w:pPr>
       <w:r>
         <w:rPr>
           <w:noProof/>
         </w:rPr>
         <w:drawing>
-          <wp:inline distT="0" distB="0" distL="0" distR="0" wp14:anchorId="1FA12830" wp14:editId="1EF91309">
-            <wp:extent cx="2539221" cy="2008552"/>
+          <wp:anchor distT="0" distB="0" distL="114300" distR="114300" simplePos="0" relativeHeight="251658240" behindDoc="0" locked="0" layoutInCell="1" allowOverlap="1" wp14:anchorId="1FA12830" wp14:editId="68F0236F">
+            <wp:simplePos x="0" y="0"/>
+            <wp:positionH relativeFrom="margin">
+              <wp:align>center</wp:align>
+            </wp:positionH>
+            <wp:positionV relativeFrom="paragraph">
+              <wp:posOffset>360778</wp:posOffset>
+            </wp:positionV>
+            <wp:extent cx="2022475" cy="1600200"/>
             <wp:effectExtent l="0" t="0" r="0" b="0"/>
+            <wp:wrapTopAndBottom/>
             <wp:docPr id="1" name="Imagen 1"/>
             <wp:cNvGraphicFramePr>
               <a:graphicFrameLocks xmlns:a="http://schemas.openxmlformats.org/drawingml/2006/main" noChangeAspect="1"/>
@@ -400,7 +418,13 @@
                     <pic:cNvPicPr/>
                   </pic:nvPicPr>
                   <pic:blipFill>
-                    <a:blip r:embed="rId4"/>
+                    <a:blip r:embed="rId5">
+                      <a:extLst>
+                        <a:ext uri="{28A0092B-C50C-407E-A947-70E740481C1C}">
+                          <a14:useLocalDpi xmlns:a14="http://schemas.microsoft.com/office/drawing/2010/main" val="0"/>
+                        </a:ext>
+                      </a:extLst>
+                    </a:blip>
                     <a:stretch>
                       <a:fillRect/>
                     </a:stretch>
@@ -408,7 +432,7 @@
                   <pic:spPr>
                     <a:xfrm>
                       <a:off x="0" y="0"/>
-                      <a:ext cx="2569471" cy="2032480"/>
+                      <a:ext cx="2022475" cy="1600200"/>
                     </a:xfrm>
                     <a:prstGeom prst="rect">
                       <a:avLst/>
@@ -417,54 +441,124 @@
                 </pic:pic>
               </a:graphicData>
             </a:graphic>
-          </wp:inline>
+            <wp14:sizeRelH relativeFrom="margin">
+              <wp14:pctWidth>0</wp14:pctWidth>
+            </wp14:sizeRelH>
+            <wp14:sizeRelV relativeFrom="margin">
+              <wp14:pctHeight>0</wp14:pctHeight>
+            </wp14:sizeRelV>
+          </wp:anchor>
         </w:drawing>
       </w:r>
-    </w:p>
-    <w:p>
-      <w:pPr>
-        <w:pStyle w:val="Sinespaciado"/>
-      </w:pPr>
-    </w:p>
-    <w:p>
-      <w:pPr>
-        <w:pStyle w:val="Sinespaciado"/>
-      </w:pPr>
-      <w:r>
-        <w:t>Aquí los datos introducidos so los correctos</w:t>
-      </w:r>
-      <w:r>
-        <w:t xml:space="preserve"> y el programa nos devuelve el color de la bola escogida</w:t>
-      </w:r>
-      <w:r>
-        <w:t>.</w:t>
-      </w:r>
-    </w:p>
-    <w:p>
-      <w:pPr>
-        <w:pStyle w:val="Sinespaciado"/>
-      </w:pPr>
-    </w:p>
-    <w:p>
-      <w:pPr>
-        <w:pStyle w:val="Sinespaciado"/>
-      </w:pPr>
-      <w:r>
-        <w:t>Casos de errores:</w:t>
-      </w:r>
-    </w:p>
-    <w:p>
-      <w:pPr>
-        <w:pStyle w:val="Sinespaciado"/>
+      <w:r>
+        <w:t xml:space="preserve">Un ejemplo </w:t>
+      </w:r>
+      <w:r>
+        <w:t>son</w:t>
+      </w:r>
+      <w:r>
+        <w:t xml:space="preserve"> la</w:t>
+      </w:r>
+      <w:r>
+        <w:t>s</w:t>
+      </w:r>
+      <w:r>
+        <w:t xml:space="preserve"> siguiente captura</w:t>
+      </w:r>
+      <w:r>
+        <w:t>s</w:t>
+      </w:r>
+      <w:r>
+        <w:t>:</w:t>
+      </w:r>
+    </w:p>
+    <w:p>
+      <w:pPr>
+        <w:pStyle w:val="Sinespaciado"/>
+        <w:spacing w:before="160"/>
+        <w:rPr>
+          <w:b/>
+          <w:bCs/>
+          <w:sz w:val="18"/>
+          <w:szCs w:val="18"/>
+        </w:rPr>
       </w:pPr>
       <w:r>
         <w:rPr>
           <w:noProof/>
         </w:rPr>
         <w:drawing>
-          <wp:inline distT="0" distB="0" distL="0" distR="0" wp14:anchorId="3E025A0D" wp14:editId="7B3B303B">
-            <wp:extent cx="2444061" cy="2035834"/>
-            <wp:effectExtent l="0" t="0" r="0" b="2540"/>
+          <wp:anchor distT="0" distB="0" distL="114300" distR="114300" simplePos="0" relativeHeight="251660288" behindDoc="0" locked="0" layoutInCell="1" allowOverlap="1" wp14:anchorId="58FF5922" wp14:editId="788BBF0A">
+            <wp:simplePos x="0" y="0"/>
+            <wp:positionH relativeFrom="margin">
+              <wp:align>center</wp:align>
+            </wp:positionH>
+            <wp:positionV relativeFrom="paragraph">
+              <wp:posOffset>2856133</wp:posOffset>
+            </wp:positionV>
+            <wp:extent cx="1819910" cy="1600200"/>
+            <wp:effectExtent l="0" t="0" r="8890" b="0"/>
+            <wp:wrapTopAndBottom/>
+            <wp:docPr id="3" name="Imagen 3"/>
+            <wp:cNvGraphicFramePr>
+              <a:graphicFrameLocks xmlns:a="http://schemas.openxmlformats.org/drawingml/2006/main" noChangeAspect="1"/>
+            </wp:cNvGraphicFramePr>
+            <a:graphic xmlns:a="http://schemas.openxmlformats.org/drawingml/2006/main">
+              <a:graphicData uri="http://schemas.openxmlformats.org/drawingml/2006/picture">
+                <pic:pic xmlns:pic="http://schemas.openxmlformats.org/drawingml/2006/picture">
+                  <pic:nvPicPr>
+                    <pic:cNvPr id="1" name=""/>
+                    <pic:cNvPicPr/>
+                  </pic:nvPicPr>
+                  <pic:blipFill>
+                    <a:blip r:embed="rId6" cstate="print">
+                      <a:extLst>
+                        <a:ext uri="{28A0092B-C50C-407E-A947-70E740481C1C}">
+                          <a14:useLocalDpi xmlns:a14="http://schemas.microsoft.com/office/drawing/2010/main" val="0"/>
+                        </a:ext>
+                      </a:extLst>
+                    </a:blip>
+                    <a:stretch>
+                      <a:fillRect/>
+                    </a:stretch>
+                  </pic:blipFill>
+                  <pic:spPr>
+                    <a:xfrm>
+                      <a:off x="0" y="0"/>
+                      <a:ext cx="1819910" cy="1600200"/>
+                    </a:xfrm>
+                    <a:prstGeom prst="rect">
+                      <a:avLst/>
+                    </a:prstGeom>
+                  </pic:spPr>
+                </pic:pic>
+              </a:graphicData>
+            </a:graphic>
+            <wp14:sizeRelH relativeFrom="margin">
+              <wp14:pctWidth>0</wp14:pctWidth>
+            </wp14:sizeRelH>
+            <wp14:sizeRelV relativeFrom="margin">
+              <wp14:pctHeight>0</wp14:pctHeight>
+            </wp14:sizeRelV>
+          </wp:anchor>
+        </w:drawing>
+      </w:r>
+      <w:r>
+        <w:rPr>
+          <w:noProof/>
+        </w:rPr>
+        <w:drawing>
+          <wp:anchor distT="0" distB="0" distL="114300" distR="114300" simplePos="0" relativeHeight="251659264" behindDoc="0" locked="0" layoutInCell="1" allowOverlap="1" wp14:anchorId="3E025A0D" wp14:editId="3F7C552D">
+            <wp:simplePos x="0" y="0"/>
+            <wp:positionH relativeFrom="margin">
+              <wp:posOffset>-153474</wp:posOffset>
+            </wp:positionH>
+            <wp:positionV relativeFrom="paragraph">
+              <wp:posOffset>2860577</wp:posOffset>
+            </wp:positionV>
+            <wp:extent cx="1878330" cy="1564640"/>
+            <wp:effectExtent l="0" t="0" r="7620" b="0"/>
+            <wp:wrapTopAndBottom/>
             <wp:docPr id="2" name="Imagen 2"/>
             <wp:cNvGraphicFramePr>
               <a:graphicFrameLocks xmlns:a="http://schemas.openxmlformats.org/drawingml/2006/main" noChangeAspect="1"/>
@@ -477,7 +571,13 @@
                     <pic:cNvPicPr/>
                   </pic:nvPicPr>
                   <pic:blipFill>
-                    <a:blip r:embed="rId5"/>
+                    <a:blip r:embed="rId7" cstate="print">
+                      <a:extLst>
+                        <a:ext uri="{28A0092B-C50C-407E-A947-70E740481C1C}">
+                          <a14:useLocalDpi xmlns:a14="http://schemas.microsoft.com/office/drawing/2010/main" val="0"/>
+                        </a:ext>
+                      </a:extLst>
+                    </a:blip>
                     <a:stretch>
                       <a:fillRect/>
                     </a:stretch>
@@ -485,7 +585,7 @@
                   <pic:spPr>
                     <a:xfrm>
                       <a:off x="0" y="0"/>
-                      <a:ext cx="2460766" cy="2049749"/>
+                      <a:ext cx="1878330" cy="1564640"/>
                     </a:xfrm>
                     <a:prstGeom prst="rect">
                       <a:avLst/>
@@ -494,104 +594,98 @@
                 </pic:pic>
               </a:graphicData>
             </a:graphic>
-          </wp:inline>
+            <wp14:sizeRelH relativeFrom="margin">
+              <wp14:pctWidth>0</wp14:pctWidth>
+            </wp14:sizeRelH>
+            <wp14:sizeRelV relativeFrom="margin">
+              <wp14:pctHeight>0</wp14:pctHeight>
+            </wp14:sizeRelV>
+          </wp:anchor>
         </w:drawing>
       </w:r>
-    </w:p>
-    <w:p>
-      <w:pPr>
-        <w:pStyle w:val="Sinespaciado"/>
-      </w:pPr>
-    </w:p>
-    <w:p>
-      <w:pPr>
-        <w:pStyle w:val="Sinespaciado"/>
-      </w:pPr>
-      <w:r>
-        <w:t>Aquí se aprecia cómo se ha introducido una p (no numérico), por lo que se pide al usuario que se introduzca otra vez la fila y la columna.</w:t>
-      </w:r>
-    </w:p>
-    <w:p>
-      <w:pPr>
-        <w:pStyle w:val="Sinespaciado"/>
-      </w:pPr>
-    </w:p>
-    <w:p>
-      <w:pPr>
-        <w:pStyle w:val="Sinespaciado"/>
+      <w:r>
+        <w:rPr>
+          <w:sz w:val="18"/>
+          <w:szCs w:val="18"/>
+        </w:rPr>
+        <w:t xml:space="preserve">          </w:t>
+      </w:r>
+      <w:r>
+        <w:rPr>
+          <w:sz w:val="18"/>
+          <w:szCs w:val="18"/>
+        </w:rPr>
+        <w:t xml:space="preserve">                                                      </w:t>
+      </w:r>
+      <w:r>
+        <w:rPr>
+          <w:sz w:val="18"/>
+          <w:szCs w:val="18"/>
+        </w:rPr>
+        <w:t xml:space="preserve">  </w:t>
+      </w:r>
+      <w:r>
+        <w:rPr>
+          <w:sz w:val="18"/>
+          <w:szCs w:val="18"/>
+        </w:rPr>
+        <w:t xml:space="preserve">       </w:t>
+      </w:r>
+      <w:r>
+        <w:rPr>
+          <w:b/>
+          <w:bCs/>
+          <w:sz w:val="18"/>
+          <w:szCs w:val="18"/>
+        </w:rPr>
+        <w:t xml:space="preserve">Fig 1.1. </w:t>
+      </w:r>
+      <w:r>
+        <w:rPr>
+          <w:b/>
+          <w:bCs/>
+          <w:sz w:val="18"/>
+          <w:szCs w:val="18"/>
+        </w:rPr>
+        <w:t>Caso correcto</w:t>
+      </w:r>
+    </w:p>
+    <w:p>
+      <w:pPr>
+        <w:pStyle w:val="Sinespaciado"/>
+        <w:spacing w:before="160"/>
+      </w:pPr>
+      <w:r>
+        <w:t>Como vemos en la Fig 1.1. como la posición elegida, tiene formato numérico, está dentro de las límites del tablero y además no es vacía, el programa nos retornará un mensaje con el color de la bola elegida, para posteriormente moverla por el tablero.</w:t>
+      </w:r>
+    </w:p>
+    <w:p>
+      <w:pPr>
+        <w:pStyle w:val="Sinespaciado"/>
+        <w:spacing w:before="160"/>
+        <w:rPr>
+          <w:b/>
+          <w:bCs/>
+          <w:sz w:val="18"/>
+          <w:szCs w:val="18"/>
+        </w:rPr>
       </w:pPr>
       <w:r>
         <w:rPr>
           <w:noProof/>
         </w:rPr>
-        <w:lastRenderedPageBreak/>
         <w:drawing>
-          <wp:inline distT="0" distB="0" distL="0" distR="0" wp14:anchorId="58FF5922" wp14:editId="70644513">
-            <wp:extent cx="2442908" cy="2147978"/>
-            <wp:effectExtent l="0" t="0" r="0" b="5080"/>
-            <wp:docPr id="3" name="Imagen 3"/>
-            <wp:cNvGraphicFramePr>
-              <a:graphicFrameLocks xmlns:a="http://schemas.openxmlformats.org/drawingml/2006/main" noChangeAspect="1"/>
-            </wp:cNvGraphicFramePr>
-            <a:graphic xmlns:a="http://schemas.openxmlformats.org/drawingml/2006/main">
-              <a:graphicData uri="http://schemas.openxmlformats.org/drawingml/2006/picture">
-                <pic:pic xmlns:pic="http://schemas.openxmlformats.org/drawingml/2006/picture">
-                  <pic:nvPicPr>
-                    <pic:cNvPr id="1" name=""/>
-                    <pic:cNvPicPr/>
-                  </pic:nvPicPr>
-                  <pic:blipFill>
-                    <a:blip r:embed="rId6"/>
-                    <a:stretch>
-                      <a:fillRect/>
-                    </a:stretch>
-                  </pic:blipFill>
-                  <pic:spPr>
-                    <a:xfrm>
-                      <a:off x="0" y="0"/>
-                      <a:ext cx="2460429" cy="2163384"/>
-                    </a:xfrm>
-                    <a:prstGeom prst="rect">
-                      <a:avLst/>
-                    </a:prstGeom>
-                  </pic:spPr>
-                </pic:pic>
-              </a:graphicData>
-            </a:graphic>
-          </wp:inline>
-        </w:drawing>
-      </w:r>
-    </w:p>
-    <w:p>
-      <w:pPr>
-        <w:pStyle w:val="Sinespaciado"/>
-      </w:pPr>
-    </w:p>
-    <w:p>
-      <w:pPr>
-        <w:pStyle w:val="Sinespaciado"/>
-      </w:pPr>
-      <w:r>
-        <w:t>Aquí se puede comprobar que la posición elegida es vacía, por lo que no accedemos a ninguna bola.</w:t>
-      </w:r>
-    </w:p>
-    <w:p>
-      <w:pPr>
-        <w:pStyle w:val="Sinespaciado"/>
-      </w:pPr>
-    </w:p>
-    <w:p>
-      <w:pPr>
-        <w:pStyle w:val="Sinespaciado"/>
-      </w:pPr>
-      <w:r>
-        <w:rPr>
-          <w:noProof/>
-        </w:rPr>
-        <w:drawing>
-          <wp:inline distT="0" distB="0" distL="0" distR="0" wp14:anchorId="0CD13A3F" wp14:editId="09EBEE61">
-            <wp:extent cx="2536167" cy="2277374"/>
-            <wp:effectExtent l="0" t="0" r="0" b="8890"/>
+          <wp:anchor distT="0" distB="0" distL="114300" distR="114300" simplePos="0" relativeHeight="251661312" behindDoc="0" locked="0" layoutInCell="1" allowOverlap="1" wp14:anchorId="0CD13A3F" wp14:editId="029E22AE">
+            <wp:simplePos x="0" y="0"/>
+            <wp:positionH relativeFrom="margin">
+              <wp:align>right</wp:align>
+            </wp:positionH>
+            <wp:positionV relativeFrom="paragraph">
+              <wp:posOffset>336599</wp:posOffset>
+            </wp:positionV>
+            <wp:extent cx="1778635" cy="1597025"/>
+            <wp:effectExtent l="0" t="0" r="0" b="3175"/>
+            <wp:wrapTopAndBottom/>
             <wp:docPr id="4" name="Imagen 4"/>
             <wp:cNvGraphicFramePr>
               <a:graphicFrameLocks xmlns:a="http://schemas.openxmlformats.org/drawingml/2006/main" noChangeAspect="1"/>
@@ -604,7 +698,13 @@
                     <pic:cNvPicPr/>
                   </pic:nvPicPr>
                   <pic:blipFill>
-                    <a:blip r:embed="rId7"/>
+                    <a:blip r:embed="rId8" cstate="print">
+                      <a:extLst>
+                        <a:ext uri="{28A0092B-C50C-407E-A947-70E740481C1C}">
+                          <a14:useLocalDpi xmlns:a14="http://schemas.microsoft.com/office/drawing/2010/main" val="0"/>
+                        </a:ext>
+                      </a:extLst>
+                    </a:blip>
                     <a:stretch>
                       <a:fillRect/>
                     </a:stretch>
@@ -612,7 +712,7 @@
                   <pic:spPr>
                     <a:xfrm>
                       <a:off x="0" y="0"/>
-                      <a:ext cx="2570517" cy="2308219"/>
+                      <a:ext cx="1778635" cy="1597025"/>
                     </a:xfrm>
                     <a:prstGeom prst="rect">
                       <a:avLst/>
@@ -621,51 +721,209 @@
                 </pic:pic>
               </a:graphicData>
             </a:graphic>
-          </wp:inline>
+            <wp14:sizeRelH relativeFrom="margin">
+              <wp14:pctWidth>0</wp14:pctWidth>
+            </wp14:sizeRelH>
+            <wp14:sizeRelV relativeFrom="margin">
+              <wp14:pctHeight>0</wp14:pctHeight>
+            </wp14:sizeRelV>
+          </wp:anchor>
         </w:drawing>
       </w:r>
     </w:p>
     <w:p>
       <w:pPr>
         <w:pStyle w:val="Sinespaciado"/>
-      </w:pPr>
-    </w:p>
-    <w:p>
-      <w:pPr>
-        <w:pStyle w:val="Sinespaciado"/>
-      </w:pPr>
-      <w:r>
-        <w:t>Aquí vemos como hemos introducido mal los límites por lo que hay que volver a introducir los datos.</w:t>
-      </w:r>
-    </w:p>
-    <w:p>
-      <w:pPr>
-        <w:pStyle w:val="Sinespaciado"/>
+        <w:spacing w:before="160"/>
+        <w:rPr>
+          <w:b/>
+          <w:bCs/>
+          <w:sz w:val="18"/>
+          <w:szCs w:val="18"/>
+        </w:rPr>
+      </w:pPr>
+      <w:r>
+        <w:rPr>
+          <w:b/>
+          <w:bCs/>
+          <w:sz w:val="18"/>
+          <w:szCs w:val="18"/>
+        </w:rPr>
+        <w:t>Fig 1.2</w:t>
+      </w:r>
+      <w:r>
+        <w:rPr>
+          <w:b/>
+          <w:bCs/>
+          <w:sz w:val="18"/>
+          <w:szCs w:val="18"/>
+        </w:rPr>
+        <w:t>.</w:t>
+      </w:r>
+      <w:r>
+        <w:rPr>
+          <w:b/>
+          <w:bCs/>
+          <w:sz w:val="18"/>
+          <w:szCs w:val="18"/>
+        </w:rPr>
+        <w:t xml:space="preserve"> Error: formato no numérico           Fig 1.3</w:t>
+      </w:r>
+      <w:r>
+        <w:rPr>
+          <w:b/>
+          <w:bCs/>
+          <w:sz w:val="18"/>
+          <w:szCs w:val="18"/>
+        </w:rPr>
+        <w:t>.</w:t>
+      </w:r>
+      <w:r>
+        <w:rPr>
+          <w:b/>
+          <w:bCs/>
+          <w:sz w:val="18"/>
+          <w:szCs w:val="18"/>
+        </w:rPr>
+        <w:t xml:space="preserve"> Error: posición vacía                     Fig 1.4</w:t>
+      </w:r>
+      <w:r>
+        <w:rPr>
+          <w:b/>
+          <w:bCs/>
+          <w:sz w:val="18"/>
+          <w:szCs w:val="18"/>
+        </w:rPr>
+        <w:t>. Error: posición incorrecta</w:t>
+      </w:r>
+    </w:p>
+    <w:p>
+      <w:pPr>
+        <w:pStyle w:val="Sinespaciado"/>
+        <w:spacing w:before="160"/>
+      </w:pPr>
+      <w:r>
+        <w:t xml:space="preserve">Por otro lado, el programa controla </w:t>
+      </w:r>
+      <w:r>
+        <w:t>los errores que puedan surgir a la hora de que el usuario introduzca por con consola</w:t>
+      </w:r>
+      <w:r>
+        <w:t xml:space="preserve"> la fila y columna deseadas</w:t>
+      </w:r>
+      <w:r>
+        <w:t xml:space="preserve">. </w:t>
+      </w:r>
+    </w:p>
+    <w:p>
+      <w:pPr>
+        <w:pStyle w:val="Sinespaciado"/>
+        <w:spacing w:before="160"/>
+      </w:pPr>
+      <w:r>
+        <w:t xml:space="preserve">En la Fig 1.2. </w:t>
+      </w:r>
+      <w:r>
+        <w:t>se muestra que el programa controla</w:t>
+      </w:r>
+      <w:r>
+        <w:t xml:space="preserve"> que </w:t>
+      </w:r>
+      <w:r>
+        <w:t>s</w:t>
+      </w:r>
+      <w:r>
+        <w:t xml:space="preserve">olo se introduzcan número y </w:t>
+      </w:r>
+      <w:r>
+        <w:t>cómo se ha introducido una p (no numérico), se pide al usuario que se introduzca otra vez la fila y la columna.</w:t>
+      </w:r>
+    </w:p>
+    <w:p>
+      <w:pPr>
+        <w:pStyle w:val="Sinespaciado"/>
+        <w:spacing w:before="160"/>
+      </w:pPr>
+      <w:r>
+        <w:lastRenderedPageBreak/>
+        <w:t>En la Fig 1.3</w:t>
+      </w:r>
+      <w:r>
+        <w:t>. se muestra que el programa controla que la posición elegida por el usuario no sea vacía</w:t>
+      </w:r>
+      <w:r>
+        <w:t>, en caso de que la posición es vacía</w:t>
+      </w:r>
+      <w:r>
+        <w:t>, el programa vuelve a pedir al usuario que</w:t>
+      </w:r>
+      <w:r>
+        <w:t xml:space="preserve"> </w:t>
+      </w:r>
+      <w:r>
+        <w:t>introduzca otra vez la fila y la columna.</w:t>
+      </w:r>
+    </w:p>
+    <w:p>
+      <w:pPr>
+        <w:pStyle w:val="Sinespaciado"/>
+        <w:spacing w:before="160"/>
+      </w:pPr>
+      <w:r>
+        <w:t>En la Fig 1.4. se muestra que el programa controla que la</w:t>
+      </w:r>
+      <w:r>
+        <w:t xml:space="preserve"> </w:t>
+      </w:r>
+      <w:r>
+        <w:t>posición elegida por el usuario no</w:t>
+      </w:r>
+      <w:r>
+        <w:t xml:space="preserve"> se pase de los límites del tablero</w:t>
+      </w:r>
+      <w:r>
+        <w:t>, en caso</w:t>
+      </w:r>
+      <w:r>
+        <w:t xml:space="preserve"> de que se pase de los límites del tablero pide al usuario que se vuelva a introducir</w:t>
+      </w:r>
+      <w:r>
+        <w:t xml:space="preserve"> fila y columna.</w:t>
+      </w:r>
+    </w:p>
+    <w:p>
+      <w:pPr>
+        <w:pStyle w:val="Sinespaciado"/>
+        <w:spacing w:before="160"/>
       </w:pPr>
       <w:r>
         <w:t>Una vez elegida la bola que se quiere desplazar</w:t>
       </w:r>
       <w:r>
-        <w:t>, se le pide al usuario dónde quiere colocar la bola, controlando que el movimiento no sea incorrecto (límites, formato no numérico, posición ocupada…). Aquí tenemos una serie de ejemplos:</w:t>
-      </w:r>
-    </w:p>
-    <w:p>
-      <w:pPr>
-        <w:pStyle w:val="Sinespaciado"/>
-      </w:pPr>
-    </w:p>
-    <w:p>
-      <w:pPr>
-        <w:pStyle w:val="Sinespaciado"/>
+        <w:t xml:space="preserve">, se le pide al usuario dónde quiere colocar la bola, controlando que el movimiento no sea incorrecto (límites, formato no numérico, posición ocupada…). </w:t>
+      </w:r>
+    </w:p>
+    <w:p>
+      <w:pPr>
+        <w:pStyle w:val="Sinespaciado"/>
+        <w:spacing w:before="160"/>
       </w:pPr>
       <w:r>
         <w:rPr>
           <w:noProof/>
         </w:rPr>
         <w:drawing>
-          <wp:inline distT="0" distB="0" distL="0" distR="0" wp14:anchorId="6628F947" wp14:editId="34E6C2DE">
-            <wp:extent cx="2471662" cy="2182483"/>
-            <wp:effectExtent l="0" t="0" r="5080" b="8890"/>
+          <wp:anchor distT="0" distB="0" distL="114300" distR="114300" simplePos="0" relativeHeight="251662336" behindDoc="0" locked="0" layoutInCell="1" allowOverlap="1" wp14:anchorId="6628F947" wp14:editId="508E25D8">
+            <wp:simplePos x="0" y="0"/>
+            <wp:positionH relativeFrom="column">
+              <wp:posOffset>779487</wp:posOffset>
+            </wp:positionH>
+            <wp:positionV relativeFrom="paragraph">
+              <wp:posOffset>500526</wp:posOffset>
+            </wp:positionV>
+            <wp:extent cx="1901825" cy="1678940"/>
+            <wp:effectExtent l="0" t="0" r="3175" b="0"/>
+            <wp:wrapTopAndBottom/>
             <wp:docPr id="5" name="Imagen 5"/>
             <wp:cNvGraphicFramePr>
               <a:graphicFrameLocks xmlns:a="http://schemas.openxmlformats.org/drawingml/2006/main" noChangeAspect="1"/>
@@ -678,7 +936,13 @@
                     <pic:cNvPicPr/>
                   </pic:nvPicPr>
                   <pic:blipFill>
-                    <a:blip r:embed="rId8"/>
+                    <a:blip r:embed="rId9">
+                      <a:extLst>
+                        <a:ext uri="{28A0092B-C50C-407E-A947-70E740481C1C}">
+                          <a14:useLocalDpi xmlns:a14="http://schemas.microsoft.com/office/drawing/2010/main" val="0"/>
+                        </a:ext>
+                      </a:extLst>
+                    </a:blip>
                     <a:stretch>
                       <a:fillRect/>
                     </a:stretch>
@@ -686,7 +950,7 @@
                   <pic:spPr>
                     <a:xfrm>
                       <a:off x="0" y="0"/>
-                      <a:ext cx="2493873" cy="2202096"/>
+                      <a:ext cx="1901825" cy="1678940"/>
                     </a:xfrm>
                     <a:prstGeom prst="rect">
                       <a:avLst/>
@@ -695,36 +959,31 @@
                 </pic:pic>
               </a:graphicData>
             </a:graphic>
-          </wp:inline>
+            <wp14:sizeRelH relativeFrom="margin">
+              <wp14:pctWidth>0</wp14:pctWidth>
+            </wp14:sizeRelH>
+            <wp14:sizeRelV relativeFrom="margin">
+              <wp14:pctHeight>0</wp14:pctHeight>
+            </wp14:sizeRelV>
+          </wp:anchor>
         </w:drawing>
       </w:r>
-    </w:p>
-    <w:p>
-      <w:pPr>
-        <w:pStyle w:val="Sinespaciado"/>
-      </w:pPr>
-    </w:p>
-    <w:p>
-      <w:pPr>
-        <w:pStyle w:val="Sinespaciado"/>
-      </w:pPr>
-      <w:r>
-        <w:lastRenderedPageBreak/>
-        <w:t>Aquí se puede ver que hemos elegido una bola para desplazar a una posición vacía, por lo que el tablero resultante sería este:</w:t>
-      </w:r>
-    </w:p>
-    <w:p>
-      <w:pPr>
-        <w:pStyle w:val="Sinespaciado"/>
-      </w:pPr>
       <w:r>
         <w:rPr>
           <w:noProof/>
         </w:rPr>
         <w:drawing>
-          <wp:inline distT="0" distB="0" distL="0" distR="0" wp14:anchorId="2CAE6D83" wp14:editId="7C5399FF">
-            <wp:extent cx="2097110" cy="2027207"/>
+          <wp:anchor distT="0" distB="0" distL="114300" distR="114300" simplePos="0" relativeHeight="251663360" behindDoc="0" locked="0" layoutInCell="1" allowOverlap="1" wp14:anchorId="2CAE6D83" wp14:editId="7A7EAFD1">
+            <wp:simplePos x="0" y="0"/>
+            <wp:positionH relativeFrom="column">
+              <wp:posOffset>2752921</wp:posOffset>
+            </wp:positionH>
+            <wp:positionV relativeFrom="paragraph">
+              <wp:posOffset>432874</wp:posOffset>
+            </wp:positionV>
+            <wp:extent cx="1758315" cy="1699260"/>
             <wp:effectExtent l="0" t="0" r="0" b="0"/>
+            <wp:wrapTopAndBottom/>
             <wp:docPr id="6" name="Imagen 6"/>
             <wp:cNvGraphicFramePr>
               <a:graphicFrameLocks xmlns:a="http://schemas.openxmlformats.org/drawingml/2006/main" noChangeAspect="1"/>
@@ -737,7 +996,13 @@
                     <pic:cNvPicPr/>
                   </pic:nvPicPr>
                   <pic:blipFill>
-                    <a:blip r:embed="rId9"/>
+                    <a:blip r:embed="rId10">
+                      <a:extLst>
+                        <a:ext uri="{28A0092B-C50C-407E-A947-70E740481C1C}">
+                          <a14:useLocalDpi xmlns:a14="http://schemas.microsoft.com/office/drawing/2010/main" val="0"/>
+                        </a:ext>
+                      </a:extLst>
+                    </a:blip>
                     <a:stretch>
                       <a:fillRect/>
                     </a:stretch>
@@ -745,7 +1010,7 @@
                   <pic:spPr>
                     <a:xfrm>
                       <a:off x="0" y="0"/>
-                      <a:ext cx="2109404" cy="2039091"/>
+                      <a:ext cx="1758315" cy="1699260"/>
                     </a:xfrm>
                     <a:prstGeom prst="rect">
                       <a:avLst/>
@@ -754,43 +1019,154 @@
                 </pic:pic>
               </a:graphicData>
             </a:graphic>
-          </wp:inline>
+            <wp14:sizeRelH relativeFrom="margin">
+              <wp14:pctWidth>0</wp14:pctWidth>
+            </wp14:sizeRelH>
+            <wp14:sizeRelV relativeFrom="margin">
+              <wp14:pctHeight>0</wp14:pctHeight>
+            </wp14:sizeRelV>
+          </wp:anchor>
         </w:drawing>
       </w:r>
-    </w:p>
-    <w:p>
-      <w:pPr>
-        <w:pStyle w:val="Sinespaciado"/>
-      </w:pPr>
-    </w:p>
-    <w:p>
-      <w:pPr>
-        <w:pStyle w:val="Sinespaciado"/>
-      </w:pPr>
-      <w:r>
-        <w:t>Casos de errores:</w:t>
-      </w:r>
-    </w:p>
-    <w:p>
-      <w:pPr>
-        <w:pStyle w:val="Sinespaciado"/>
-      </w:pPr>
-      <w:r>
-        <w:t>En los casos de errores de formato numérico y límites son los mismos que el anterior, la única diferencia es si al introducir la bola, la posición está ocupada como se puede ver en este caso:</w:t>
-      </w:r>
-    </w:p>
-    <w:p>
-      <w:pPr>
-        <w:pStyle w:val="Sinespaciado"/>
+      <w:r>
+        <w:t>Aquí tenemos una serie de ejemplos:</w:t>
+      </w:r>
+    </w:p>
+    <w:p>
+      <w:pPr>
+        <w:pStyle w:val="Sinespaciado"/>
+        <w:spacing w:before="160"/>
+        <w:rPr>
+          <w:b/>
+          <w:bCs/>
+          <w:sz w:val="18"/>
+          <w:szCs w:val="18"/>
+        </w:rPr>
+      </w:pPr>
+      <w:r>
+        <w:rPr>
+          <w:b/>
+          <w:bCs/>
+          <w:sz w:val="18"/>
+          <w:szCs w:val="18"/>
+        </w:rPr>
+        <w:t xml:space="preserve">                       </w:t>
+      </w:r>
+      <w:r>
+        <w:rPr>
+          <w:b/>
+          <w:bCs/>
+          <w:sz w:val="18"/>
+          <w:szCs w:val="18"/>
+        </w:rPr>
+        <w:t xml:space="preserve"> </w:t>
+      </w:r>
+      <w:r>
+        <w:rPr>
+          <w:b/>
+          <w:bCs/>
+          <w:sz w:val="18"/>
+          <w:szCs w:val="18"/>
+        </w:rPr>
+        <w:t xml:space="preserve">          </w:t>
+      </w:r>
+      <w:r>
+        <w:rPr>
+          <w:b/>
+          <w:bCs/>
+          <w:sz w:val="18"/>
+          <w:szCs w:val="18"/>
+        </w:rPr>
+        <w:t xml:space="preserve"> </w:t>
+      </w:r>
+      <w:r>
+        <w:rPr>
+          <w:b/>
+          <w:bCs/>
+          <w:sz w:val="18"/>
+          <w:szCs w:val="18"/>
+        </w:rPr>
+        <w:t xml:space="preserve">Fig </w:t>
+      </w:r>
+      <w:r>
+        <w:rPr>
+          <w:b/>
+          <w:bCs/>
+          <w:sz w:val="18"/>
+          <w:szCs w:val="18"/>
+        </w:rPr>
+        <w:t>2</w:t>
+      </w:r>
+      <w:r>
+        <w:rPr>
+          <w:b/>
+          <w:bCs/>
+          <w:sz w:val="18"/>
+          <w:szCs w:val="18"/>
+        </w:rPr>
+        <w:t>.1. Caso correcto</w:t>
+      </w:r>
+      <w:r>
+        <w:rPr>
+          <w:b/>
+          <w:bCs/>
+          <w:sz w:val="18"/>
+          <w:szCs w:val="18"/>
+        </w:rPr>
+        <w:t xml:space="preserve">                                   </w:t>
+      </w:r>
+      <w:r>
+        <w:rPr>
+          <w:b/>
+          <w:bCs/>
+          <w:sz w:val="18"/>
+          <w:szCs w:val="18"/>
+        </w:rPr>
+        <w:t xml:space="preserve"> </w:t>
+      </w:r>
+      <w:r>
+        <w:rPr>
+          <w:b/>
+          <w:bCs/>
+          <w:sz w:val="18"/>
+          <w:szCs w:val="18"/>
+        </w:rPr>
+        <w:t xml:space="preserve">  Fig 2.2. Movimiento de bola</w:t>
+      </w:r>
+    </w:p>
+    <w:p>
+      <w:pPr>
+        <w:pStyle w:val="Sinespaciado"/>
+        <w:spacing w:before="160"/>
+        <w:rPr>
+          <w:b/>
+          <w:bCs/>
+          <w:sz w:val="18"/>
+          <w:szCs w:val="18"/>
+        </w:rPr>
+      </w:pPr>
+    </w:p>
+    <w:p>
+      <w:pPr>
+        <w:pStyle w:val="Sinespaciado"/>
+        <w:spacing w:before="160"/>
       </w:pPr>
       <w:r>
         <w:rPr>
           <w:noProof/>
         </w:rPr>
         <w:drawing>
-          <wp:inline distT="0" distB="0" distL="0" distR="0" wp14:anchorId="187EA77A" wp14:editId="08024E9F">
-            <wp:extent cx="2783706" cy="2777706"/>
-            <wp:effectExtent l="0" t="0" r="0" b="3810"/>
+          <wp:anchor distT="0" distB="0" distL="114300" distR="114300" simplePos="0" relativeHeight="251664384" behindDoc="0" locked="0" layoutInCell="1" allowOverlap="1" wp14:anchorId="4838923A" wp14:editId="7D63485C">
+            <wp:simplePos x="0" y="0"/>
+            <wp:positionH relativeFrom="margin">
+              <wp:align>center</wp:align>
+            </wp:positionH>
+            <wp:positionV relativeFrom="paragraph">
+              <wp:posOffset>796192</wp:posOffset>
+            </wp:positionV>
+            <wp:extent cx="2021840" cy="2018030"/>
+            <wp:effectExtent l="0" t="0" r="0" b="1270"/>
+            <wp:wrapTopAndBottom/>
             <wp:docPr id="7" name="Imagen 7"/>
             <wp:cNvGraphicFramePr>
               <a:graphicFrameLocks xmlns:a="http://schemas.openxmlformats.org/drawingml/2006/main" noChangeAspect="1"/>
@@ -803,7 +1179,13 @@
                     <pic:cNvPicPr/>
                   </pic:nvPicPr>
                   <pic:blipFill>
-                    <a:blip r:embed="rId10"/>
+                    <a:blip r:embed="rId11">
+                      <a:extLst>
+                        <a:ext uri="{28A0092B-C50C-407E-A947-70E740481C1C}">
+                          <a14:useLocalDpi xmlns:a14="http://schemas.microsoft.com/office/drawing/2010/main" val="0"/>
+                        </a:ext>
+                      </a:extLst>
+                    </a:blip>
                     <a:stretch>
                       <a:fillRect/>
                     </a:stretch>
@@ -811,7 +1193,7 @@
                   <pic:spPr>
                     <a:xfrm>
                       <a:off x="0" y="0"/>
-                      <a:ext cx="2799238" cy="2793204"/>
+                      <a:ext cx="2021840" cy="2018030"/>
                     </a:xfrm>
                     <a:prstGeom prst="rect">
                       <a:avLst/>
@@ -820,31 +1202,111 @@
                 </pic:pic>
               </a:graphicData>
             </a:graphic>
-          </wp:inline>
+            <wp14:sizeRelH relativeFrom="margin">
+              <wp14:pctWidth>0</wp14:pctWidth>
+            </wp14:sizeRelH>
+            <wp14:sizeRelV relativeFrom="margin">
+              <wp14:pctHeight>0</wp14:pctHeight>
+            </wp14:sizeRelV>
+          </wp:anchor>
         </w:drawing>
       </w:r>
-    </w:p>
-    <w:p>
-      <w:pPr>
-        <w:pStyle w:val="Sinespaciado"/>
-      </w:pPr>
-    </w:p>
-    <w:p>
-      <w:pPr>
-        <w:pStyle w:val="Sinespaciado"/>
-      </w:pPr>
-      <w:r>
+      <w:r>
+        <w:t>Como vemos en la Fig 2.1.</w:t>
+      </w:r>
+      <w:r>
+        <w:t xml:space="preserve"> y Fig 2.2. </w:t>
+      </w:r>
+      <w:r>
+        <w:t>el programa, una vez elegida la bola y habiendo comprobado todos los errores posibles, mueve</w:t>
+      </w:r>
+      <w:r>
+        <w:t xml:space="preserve"> la bola elegida a la posición elegida por el usuario.</w:t>
+      </w:r>
+    </w:p>
+    <w:p>
+      <w:pPr>
+        <w:pStyle w:val="Sinespaciado"/>
+        <w:spacing w:before="160"/>
+        <w:rPr>
+          <w:b/>
+          <w:bCs/>
+          <w:sz w:val="18"/>
+          <w:szCs w:val="18"/>
+        </w:rPr>
+      </w:pPr>
+      <w:r>
+        <w:t xml:space="preserve">                                                          </w:t>
+      </w:r>
+      <w:r>
+        <w:rPr>
+          <w:b/>
+          <w:bCs/>
+          <w:sz w:val="18"/>
+          <w:szCs w:val="18"/>
+        </w:rPr>
+        <w:t>Fig 2.3. Error: posición ocupada</w:t>
+      </w:r>
+    </w:p>
+    <w:p>
+      <w:pPr>
+        <w:pStyle w:val="Sinespaciado"/>
+        <w:spacing w:before="160"/>
+      </w:pPr>
+      <w:r>
+        <w:t>A la hora de comprobar los errores para mover la bola, el programa sigue comprobando el formato numérico</w:t>
+      </w:r>
+      <w:r>
+        <w:t xml:space="preserve"> y los límites del tablero</w:t>
+      </w:r>
+      <w:r>
+        <w:t xml:space="preserve"> </w:t>
+      </w:r>
+      <w:r>
+        <w:t xml:space="preserve">como hemos visto en la Fig 1.2. </w:t>
+      </w:r>
+      <w:r>
+        <w:t>y Fig 1.4.</w:t>
+      </w:r>
+      <w:r>
+        <w:t xml:space="preserve">, además como vemos en la Fig 2.3. </w:t>
+      </w:r>
+      <w:r>
+        <w:t>también se comprueba que la posición elegida por el usuario no esté ocupada</w:t>
+      </w:r>
+      <w:r>
+        <w:t>.</w:t>
+      </w:r>
+    </w:p>
+    <w:p>
+      <w:pPr>
+        <w:pStyle w:val="Sinespaciado"/>
+        <w:spacing w:before="160"/>
+      </w:pPr>
+    </w:p>
+    <w:p>
+      <w:pPr>
+        <w:pStyle w:val="Sinespaciado"/>
+        <w:spacing w:before="160"/>
+      </w:pPr>
+    </w:p>
+    <w:p>
+      <w:pPr>
+        <w:pStyle w:val="Sinespaciado"/>
+        <w:spacing w:before="160"/>
+      </w:pPr>
+      <w:r>
+        <w:lastRenderedPageBreak/>
         <w:t>Después de cada turno, se introducen aleatoriamente 3 bolas de colores aleatorios a 3 huecos vacíos aleatorios, de la misma forma que el tablero inicial</w:t>
       </w:r>
-    </w:p>
-    <w:p>
-      <w:pPr>
-        <w:pStyle w:val="Sinespaciado"/>
-      </w:pPr>
-    </w:p>
-    <w:p>
-      <w:pPr>
-        <w:pStyle w:val="Sinespaciado"/>
+      <w:r>
+        <w:t>.</w:t>
+      </w:r>
+    </w:p>
+    <w:p>
+      <w:pPr>
+        <w:pStyle w:val="Sinespaciado"/>
+        <w:spacing w:before="160"/>
       </w:pPr>
       <w:r>
         <w:t>Una vez establecida la dinámica del juego, se tiene que comprobar las alineaciones de las fichas</w:t>
@@ -862,6 +1324,7 @@
     <w:p>
       <w:pPr>
         <w:pStyle w:val="Sinespaciado"/>
+        <w:spacing w:before="160"/>
       </w:pPr>
       <w:r>
         <w:t>Un ejemplo para cada caso:</w:t>
@@ -870,24 +1333,90 @@
     <w:p>
       <w:pPr>
         <w:pStyle w:val="Sinespaciado"/>
-      </w:pPr>
-      <w:r>
-        <w:t>Horizontal:</w:t>
-      </w:r>
-    </w:p>
-    <w:p>
-      <w:pPr>
-        <w:pStyle w:val="Sinespaciado"/>
+        <w:spacing w:before="160"/>
+      </w:pPr>
+    </w:p>
+    <w:p>
+      <w:pPr>
+        <w:pStyle w:val="Sinespaciado"/>
+        <w:spacing w:before="160"/>
       </w:pPr>
       <w:r>
         <w:rPr>
           <w:noProof/>
         </w:rPr>
-        <w:lastRenderedPageBreak/>
         <w:drawing>
-          <wp:inline distT="0" distB="0" distL="0" distR="0" wp14:anchorId="77A72D42" wp14:editId="2C2F8269">
-            <wp:extent cx="2562045" cy="2562045"/>
+          <wp:anchor distT="0" distB="0" distL="114300" distR="114300" simplePos="0" relativeHeight="251665408" behindDoc="0" locked="0" layoutInCell="1" allowOverlap="1" wp14:anchorId="7289EBAD" wp14:editId="54B66DD1">
+            <wp:simplePos x="0" y="0"/>
+            <wp:positionH relativeFrom="column">
+              <wp:posOffset>2541710</wp:posOffset>
+            </wp:positionH>
+            <wp:positionV relativeFrom="paragraph">
+              <wp:posOffset>349299</wp:posOffset>
+            </wp:positionV>
+            <wp:extent cx="2179320" cy="1872615"/>
             <wp:effectExtent l="0" t="0" r="0" b="0"/>
+            <wp:wrapTopAndBottom/>
+            <wp:docPr id="9" name="Imagen 9"/>
+            <wp:cNvGraphicFramePr>
+              <a:graphicFrameLocks xmlns:a="http://schemas.openxmlformats.org/drawingml/2006/main" noChangeAspect="1"/>
+            </wp:cNvGraphicFramePr>
+            <a:graphic xmlns:a="http://schemas.openxmlformats.org/drawingml/2006/main">
+              <a:graphicData uri="http://schemas.openxmlformats.org/drawingml/2006/picture">
+                <pic:pic xmlns:pic="http://schemas.openxmlformats.org/drawingml/2006/picture">
+                  <pic:nvPicPr>
+                    <pic:cNvPr id="1" name=""/>
+                    <pic:cNvPicPr/>
+                  </pic:nvPicPr>
+                  <pic:blipFill>
+                    <a:blip r:embed="rId12">
+                      <a:extLst>
+                        <a:ext uri="{28A0092B-C50C-407E-A947-70E740481C1C}">
+                          <a14:useLocalDpi xmlns:a14="http://schemas.microsoft.com/office/drawing/2010/main" val="0"/>
+                        </a:ext>
+                      </a:extLst>
+                    </a:blip>
+                    <a:stretch>
+                      <a:fillRect/>
+                    </a:stretch>
+                  </pic:blipFill>
+                  <pic:spPr>
+                    <a:xfrm>
+                      <a:off x="0" y="0"/>
+                      <a:ext cx="2179320" cy="1872615"/>
+                    </a:xfrm>
+                    <a:prstGeom prst="rect">
+                      <a:avLst/>
+                    </a:prstGeom>
+                  </pic:spPr>
+                </pic:pic>
+              </a:graphicData>
+            </a:graphic>
+            <wp14:sizeRelH relativeFrom="margin">
+              <wp14:pctWidth>0</wp14:pctWidth>
+            </wp14:sizeRelH>
+            <wp14:sizeRelV relativeFrom="margin">
+              <wp14:pctHeight>0</wp14:pctHeight>
+            </wp14:sizeRelV>
+          </wp:anchor>
+        </w:drawing>
+      </w:r>
+      <w:r>
+        <w:rPr>
+          <w:noProof/>
+        </w:rPr>
+        <w:drawing>
+          <wp:anchor distT="0" distB="0" distL="114300" distR="114300" simplePos="0" relativeHeight="251666432" behindDoc="0" locked="0" layoutInCell="1" allowOverlap="1" wp14:anchorId="77A72D42" wp14:editId="2B86BB01">
+            <wp:simplePos x="0" y="0"/>
+            <wp:positionH relativeFrom="column">
+              <wp:posOffset>572770</wp:posOffset>
+            </wp:positionH>
+            <wp:positionV relativeFrom="paragraph">
+              <wp:posOffset>349250</wp:posOffset>
+            </wp:positionV>
+            <wp:extent cx="1995805" cy="1995805"/>
+            <wp:effectExtent l="0" t="0" r="4445" b="4445"/>
+            <wp:wrapTopAndBottom/>
             <wp:docPr id="8" name="Imagen 8"/>
             <wp:cNvGraphicFramePr>
               <a:graphicFrameLocks xmlns:a="http://schemas.openxmlformats.org/drawingml/2006/main" noChangeAspect="1"/>
@@ -900,7 +1429,13 @@
                     <pic:cNvPicPr/>
                   </pic:nvPicPr>
                   <pic:blipFill>
-                    <a:blip r:embed="rId11"/>
+                    <a:blip r:embed="rId13">
+                      <a:extLst>
+                        <a:ext uri="{28A0092B-C50C-407E-A947-70E740481C1C}">
+                          <a14:useLocalDpi xmlns:a14="http://schemas.microsoft.com/office/drawing/2010/main" val="0"/>
+                        </a:ext>
+                      </a:extLst>
+                    </a:blip>
                     <a:stretch>
                       <a:fillRect/>
                     </a:stretch>
@@ -908,7 +1443,7 @@
                   <pic:spPr>
                     <a:xfrm>
                       <a:off x="0" y="0"/>
-                      <a:ext cx="2575774" cy="2575774"/>
+                      <a:ext cx="1995805" cy="1995805"/>
                     </a:xfrm>
                     <a:prstGeom prst="rect">
                       <a:avLst/>
@@ -917,31 +1452,106 @@
                 </pic:pic>
               </a:graphicData>
             </a:graphic>
-          </wp:inline>
+          </wp:anchor>
         </w:drawing>
       </w:r>
-    </w:p>
-    <w:p>
-      <w:pPr>
-        <w:pStyle w:val="Sinespaciado"/>
-      </w:pPr>
-      <w:r>
-        <w:t>Al eliminarse 6 bolas, suman 450 (6*75) a la puntuación.</w:t>
-      </w:r>
-    </w:p>
-    <w:p>
-      <w:pPr>
-        <w:pStyle w:val="Sinespaciado"/>
+      <w:r>
+        <w:t>Horizontal:</w:t>
+      </w:r>
+    </w:p>
+    <w:p>
+      <w:pPr>
+        <w:pStyle w:val="Sinespaciado"/>
+        <w:spacing w:before="160"/>
+        <w:rPr>
+          <w:b/>
+          <w:bCs/>
+          <w:sz w:val="18"/>
+          <w:szCs w:val="18"/>
+        </w:rPr>
+      </w:pPr>
+      <w:r>
+        <w:rPr>
+          <w:sz w:val="18"/>
+          <w:szCs w:val="18"/>
+        </w:rPr>
+        <w:t xml:space="preserve">                           </w:t>
+      </w:r>
+      <w:r>
+        <w:rPr>
+          <w:sz w:val="18"/>
+          <w:szCs w:val="18"/>
+        </w:rPr>
+        <w:t xml:space="preserve">                                               </w:t>
+      </w:r>
+      <w:r>
+        <w:rPr>
+          <w:b/>
+          <w:bCs/>
+          <w:sz w:val="18"/>
+          <w:szCs w:val="18"/>
+        </w:rPr>
+        <w:t xml:space="preserve">Fig 3.1. </w:t>
+      </w:r>
+      <w:r>
+        <w:rPr>
+          <w:b/>
+          <w:bCs/>
+          <w:sz w:val="18"/>
+          <w:szCs w:val="18"/>
+        </w:rPr>
+        <w:t>Horizontal</w:t>
+      </w:r>
+    </w:p>
+    <w:p>
+      <w:pPr>
+        <w:pStyle w:val="Sinespaciado"/>
+        <w:spacing w:before="160"/>
+      </w:pPr>
+      <w:r>
+        <w:t xml:space="preserve">Como se muestra en la Fig </w:t>
+      </w:r>
+      <w:r>
+        <w:t xml:space="preserve">3.1. </w:t>
+      </w:r>
+      <w:r>
+        <w:t>en la posición 5,6 se f</w:t>
+      </w:r>
+      <w:r>
+        <w:t>orma una horizontal y a</w:t>
+      </w:r>
+      <w:r>
+        <w:t>l eliminarse 6 bolas, suman 450 (6*75) a la puntuación.</w:t>
+      </w:r>
+    </w:p>
+    <w:p>
+      <w:pPr>
+        <w:pStyle w:val="Sinespaciado"/>
+        <w:spacing w:before="160"/>
+      </w:pPr>
+    </w:p>
+    <w:p>
+      <w:pPr>
+        <w:pStyle w:val="Sinespaciado"/>
+        <w:spacing w:before="160"/>
       </w:pPr>
       <w:r>
         <w:rPr>
           <w:noProof/>
         </w:rPr>
         <w:drawing>
-          <wp:inline distT="0" distB="0" distL="0" distR="0" wp14:anchorId="7289EBAD" wp14:editId="3F3BD471">
-            <wp:extent cx="2560145" cy="2199736"/>
+          <wp:anchor distT="0" distB="0" distL="114300" distR="114300" simplePos="0" relativeHeight="251668480" behindDoc="0" locked="0" layoutInCell="1" allowOverlap="1" wp14:anchorId="7CE220A0" wp14:editId="047C0D7A">
+            <wp:simplePos x="0" y="0"/>
+            <wp:positionH relativeFrom="margin">
+              <wp:posOffset>2612390</wp:posOffset>
+            </wp:positionH>
+            <wp:positionV relativeFrom="paragraph">
+              <wp:posOffset>340360</wp:posOffset>
+            </wp:positionV>
+            <wp:extent cx="1722755" cy="1799590"/>
             <wp:effectExtent l="0" t="0" r="0" b="0"/>
-            <wp:docPr id="9" name="Imagen 9"/>
+            <wp:wrapTopAndBottom/>
+            <wp:docPr id="11" name="Imagen 11"/>
             <wp:cNvGraphicFramePr>
               <a:graphicFrameLocks xmlns:a="http://schemas.openxmlformats.org/drawingml/2006/main" noChangeAspect="1"/>
             </wp:cNvGraphicFramePr>
@@ -953,7 +1563,13 @@
                     <pic:cNvPicPr/>
                   </pic:nvPicPr>
                   <pic:blipFill>
-                    <a:blip r:embed="rId12"/>
+                    <a:blip r:embed="rId14">
+                      <a:extLst>
+                        <a:ext uri="{28A0092B-C50C-407E-A947-70E740481C1C}">
+                          <a14:useLocalDpi xmlns:a14="http://schemas.microsoft.com/office/drawing/2010/main" val="0"/>
+                        </a:ext>
+                      </a:extLst>
+                    </a:blip>
                     <a:stretch>
                       <a:fillRect/>
                     </a:stretch>
@@ -961,7 +1577,7 @@
                   <pic:spPr>
                     <a:xfrm>
                       <a:off x="0" y="0"/>
-                      <a:ext cx="2574489" cy="2212060"/>
+                      <a:ext cx="1722755" cy="1799590"/>
                     </a:xfrm>
                     <a:prstGeom prst="rect">
                       <a:avLst/>
@@ -970,40 +1586,31 @@
                 </pic:pic>
               </a:graphicData>
             </a:graphic>
-          </wp:inline>
+            <wp14:sizeRelH relativeFrom="margin">
+              <wp14:pctWidth>0</wp14:pctWidth>
+            </wp14:sizeRelH>
+            <wp14:sizeRelV relativeFrom="margin">
+              <wp14:pctHeight>0</wp14:pctHeight>
+            </wp14:sizeRelV>
+          </wp:anchor>
         </w:drawing>
       </w:r>
-    </w:p>
-    <w:p>
-      <w:pPr>
-        <w:pStyle w:val="Sinespaciado"/>
-      </w:pPr>
-    </w:p>
-    <w:p>
-      <w:pPr>
-        <w:pStyle w:val="Sinespaciado"/>
-      </w:pPr>
-      <w:r>
-        <w:t>Vertical:</w:t>
-      </w:r>
-    </w:p>
-    <w:p>
-      <w:pPr>
-        <w:pStyle w:val="Sinespaciado"/>
-      </w:pPr>
-    </w:p>
-    <w:p>
-      <w:pPr>
-        <w:pStyle w:val="Sinespaciado"/>
-      </w:pPr>
       <w:r>
         <w:rPr>
           <w:noProof/>
         </w:rPr>
         <w:drawing>
-          <wp:inline distT="0" distB="0" distL="0" distR="0" wp14:anchorId="237E578F" wp14:editId="3F2E58A0">
-            <wp:extent cx="2415396" cy="2241406"/>
-            <wp:effectExtent l="0" t="0" r="4445" b="6985"/>
+          <wp:anchor distT="0" distB="0" distL="114300" distR="114300" simplePos="0" relativeHeight="251667456" behindDoc="0" locked="0" layoutInCell="1" allowOverlap="1" wp14:anchorId="237E578F" wp14:editId="1D65F64F">
+            <wp:simplePos x="0" y="0"/>
+            <wp:positionH relativeFrom="column">
+              <wp:posOffset>581416</wp:posOffset>
+            </wp:positionH>
+            <wp:positionV relativeFrom="paragraph">
+              <wp:posOffset>358140</wp:posOffset>
+            </wp:positionV>
+            <wp:extent cx="2008505" cy="1863725"/>
+            <wp:effectExtent l="0" t="0" r="0" b="3175"/>
+            <wp:wrapTopAndBottom/>
             <wp:docPr id="10" name="Imagen 10"/>
             <wp:cNvGraphicFramePr>
               <a:graphicFrameLocks xmlns:a="http://schemas.openxmlformats.org/drawingml/2006/main" noChangeAspect="1"/>
@@ -1016,7 +1623,13 @@
                     <pic:cNvPicPr/>
                   </pic:nvPicPr>
                   <pic:blipFill>
-                    <a:blip r:embed="rId13"/>
+                    <a:blip r:embed="rId15">
+                      <a:extLst>
+                        <a:ext uri="{28A0092B-C50C-407E-A947-70E740481C1C}">
+                          <a14:useLocalDpi xmlns:a14="http://schemas.microsoft.com/office/drawing/2010/main" val="0"/>
+                        </a:ext>
+                      </a:extLst>
+                    </a:blip>
                     <a:stretch>
                       <a:fillRect/>
                     </a:stretch>
@@ -1024,7 +1637,7 @@
                   <pic:spPr>
                     <a:xfrm>
                       <a:off x="0" y="0"/>
-                      <a:ext cx="2455412" cy="2278539"/>
+                      <a:ext cx="2008505" cy="1863725"/>
                     </a:xfrm>
                     <a:prstGeom prst="rect">
                       <a:avLst/>
@@ -1033,21 +1646,113 @@
                 </pic:pic>
               </a:graphicData>
             </a:graphic>
-          </wp:inline>
+            <wp14:sizeRelH relativeFrom="margin">
+              <wp14:pctWidth>0</wp14:pctWidth>
+            </wp14:sizeRelH>
+            <wp14:sizeRelV relativeFrom="margin">
+              <wp14:pctHeight>0</wp14:pctHeight>
+            </wp14:sizeRelV>
+          </wp:anchor>
         </w:drawing>
       </w:r>
-    </w:p>
-    <w:p>
-      <w:pPr>
-        <w:pStyle w:val="Sinespaciado"/>
-      </w:pPr>
-      <w:r>
-        <w:t>Al eliminarse 5 bolas, suman 375 (5*75) a la puntuación.</w:t>
-      </w:r>
-    </w:p>
-    <w:p>
-      <w:pPr>
-        <w:pStyle w:val="Sinespaciado"/>
+      <w:r>
+        <w:t>Vertical:</w:t>
+      </w:r>
+    </w:p>
+    <w:p>
+      <w:pPr>
+        <w:pStyle w:val="Sinespaciado"/>
+        <w:spacing w:before="160"/>
+        <w:rPr>
+          <w:b/>
+          <w:bCs/>
+          <w:sz w:val="18"/>
+          <w:szCs w:val="18"/>
+        </w:rPr>
+      </w:pPr>
+      <w:r>
+        <w:rPr>
+          <w:b/>
+          <w:bCs/>
+          <w:sz w:val="18"/>
+          <w:szCs w:val="18"/>
+        </w:rPr>
+        <w:t xml:space="preserve">                                                                          Fig 3.2. Vertical</w:t>
+      </w:r>
+    </w:p>
+    <w:p>
+      <w:pPr>
+        <w:pStyle w:val="Sinespaciado"/>
+        <w:spacing w:before="160"/>
+      </w:pPr>
+      <w:r>
+        <w:t>Como se muestra en la Fig 3.</w:t>
+      </w:r>
+      <w:r>
+        <w:t>2</w:t>
+      </w:r>
+      <w:r>
+        <w:t xml:space="preserve">. en la posición </w:t>
+      </w:r>
+      <w:r>
+        <w:t>4,2</w:t>
+      </w:r>
+      <w:r>
+        <w:t xml:space="preserve"> se forma una </w:t>
+      </w:r>
+      <w:r>
+        <w:t>vertical</w:t>
+      </w:r>
+      <w:r>
+        <w:t xml:space="preserve"> y al eliminarse </w:t>
+      </w:r>
+      <w:r>
+        <w:t>5</w:t>
+      </w:r>
+      <w:r>
+        <w:t xml:space="preserve"> bolas, suman </w:t>
+      </w:r>
+      <w:r>
+        <w:t>3</w:t>
+      </w:r>
+      <w:r>
+        <w:t>75</w:t>
+      </w:r>
+      <w:r>
+        <w:t xml:space="preserve"> (</w:t>
+      </w:r>
+      <w:r>
+        <w:t>5</w:t>
+      </w:r>
+      <w:r>
+        <w:t>*75) a la puntuación</w:t>
+      </w:r>
+      <w:r>
+        <w:t>, haciendo que el total de puntuación sea 825.</w:t>
+      </w:r>
+    </w:p>
+    <w:p>
+      <w:pPr>
+        <w:pStyle w:val="Sinespaciado"/>
+        <w:spacing w:before="160"/>
+      </w:pPr>
+    </w:p>
+    <w:p>
+      <w:pPr>
+        <w:pStyle w:val="Sinespaciado"/>
+        <w:spacing w:before="160"/>
+      </w:pPr>
+    </w:p>
+    <w:p>
+      <w:pPr>
+        <w:pStyle w:val="Sinespaciado"/>
+        <w:spacing w:before="160"/>
+      </w:pPr>
+    </w:p>
+    <w:p>
+      <w:pPr>
+        <w:pStyle w:val="Sinespaciado"/>
+        <w:spacing w:before="160"/>
       </w:pPr>
       <w:r>
         <w:rPr>
@@ -1055,10 +1760,18 @@
         </w:rPr>
         <w:lastRenderedPageBreak/>
         <w:drawing>
-          <wp:inline distT="0" distB="0" distL="0" distR="0" wp14:anchorId="7CE220A0" wp14:editId="3E1BAD9A">
-            <wp:extent cx="2191109" cy="2289427"/>
+          <wp:anchor distT="0" distB="0" distL="114300" distR="114300" simplePos="0" relativeHeight="251670528" behindDoc="0" locked="0" layoutInCell="1" allowOverlap="1" wp14:anchorId="233AB65C" wp14:editId="03452766">
+            <wp:simplePos x="0" y="0"/>
+            <wp:positionH relativeFrom="column">
+              <wp:posOffset>2646192</wp:posOffset>
+            </wp:positionH>
+            <wp:positionV relativeFrom="paragraph">
+              <wp:posOffset>453161</wp:posOffset>
+            </wp:positionV>
+            <wp:extent cx="2329132" cy="1891736"/>
             <wp:effectExtent l="0" t="0" r="0" b="0"/>
-            <wp:docPr id="11" name="Imagen 11"/>
+            <wp:wrapTopAndBottom/>
+            <wp:docPr id="13" name="Imagen 13"/>
             <wp:cNvGraphicFramePr>
               <a:graphicFrameLocks xmlns:a="http://schemas.openxmlformats.org/drawingml/2006/main" noChangeAspect="1"/>
             </wp:cNvGraphicFramePr>
@@ -1070,7 +1783,13 @@
                     <pic:cNvPicPr/>
                   </pic:nvPicPr>
                   <pic:blipFill>
-                    <a:blip r:embed="rId14"/>
+                    <a:blip r:embed="rId16">
+                      <a:extLst>
+                        <a:ext uri="{28A0092B-C50C-407E-A947-70E740481C1C}">
+                          <a14:useLocalDpi xmlns:a14="http://schemas.microsoft.com/office/drawing/2010/main" val="0"/>
+                        </a:ext>
+                      </a:extLst>
+                    </a:blip>
                     <a:stretch>
                       <a:fillRect/>
                     </a:stretch>
@@ -1078,7 +1797,7 @@
                   <pic:spPr>
                     <a:xfrm>
                       <a:off x="0" y="0"/>
-                      <a:ext cx="2202779" cy="2301621"/>
+                      <a:ext cx="2329132" cy="1891736"/>
                     </a:xfrm>
                     <a:prstGeom prst="rect">
                       <a:avLst/>
@@ -1087,35 +1806,25 @@
                 </pic:pic>
               </a:graphicData>
             </a:graphic>
-          </wp:inline>
+          </wp:anchor>
         </w:drawing>
       </w:r>
-    </w:p>
-    <w:p>
-      <w:pPr>
-        <w:pStyle w:val="Sinespaciado"/>
-      </w:pPr>
-    </w:p>
-    <w:p>
-      <w:pPr>
-        <w:pStyle w:val="Sinespaciado"/>
-      </w:pPr>
-      <w:r>
-        <w:t>Diagonal tipo 1:</w:t>
-      </w:r>
-    </w:p>
-    <w:p>
-      <w:pPr>
-        <w:pStyle w:val="Sinespaciado"/>
-      </w:pPr>
       <w:r>
         <w:rPr>
           <w:noProof/>
         </w:rPr>
         <w:drawing>
-          <wp:inline distT="0" distB="0" distL="0" distR="0" wp14:anchorId="3EDE2217" wp14:editId="49FCEB98">
-            <wp:extent cx="2764277" cy="2751826"/>
-            <wp:effectExtent l="0" t="0" r="0" b="0"/>
+          <wp:anchor distT="0" distB="0" distL="114300" distR="114300" simplePos="0" relativeHeight="251669504" behindDoc="0" locked="0" layoutInCell="1" allowOverlap="1" wp14:anchorId="3EDE2217" wp14:editId="6DBB52A4">
+            <wp:simplePos x="0" y="0"/>
+            <wp:positionH relativeFrom="margin">
+              <wp:posOffset>438638</wp:posOffset>
+            </wp:positionH>
+            <wp:positionV relativeFrom="paragraph">
+              <wp:posOffset>269142</wp:posOffset>
+            </wp:positionV>
+            <wp:extent cx="2188845" cy="2179320"/>
+            <wp:effectExtent l="0" t="0" r="1905" b="0"/>
+            <wp:wrapTopAndBottom/>
             <wp:docPr id="12" name="Imagen 12"/>
             <wp:cNvGraphicFramePr>
               <a:graphicFrameLocks xmlns:a="http://schemas.openxmlformats.org/drawingml/2006/main" noChangeAspect="1"/>
@@ -1128,7 +1837,13 @@
                     <pic:cNvPicPr/>
                   </pic:nvPicPr>
                   <pic:blipFill>
-                    <a:blip r:embed="rId15"/>
+                    <a:blip r:embed="rId17">
+                      <a:extLst>
+                        <a:ext uri="{28A0092B-C50C-407E-A947-70E740481C1C}">
+                          <a14:useLocalDpi xmlns:a14="http://schemas.microsoft.com/office/drawing/2010/main" val="0"/>
+                        </a:ext>
+                      </a:extLst>
+                    </a:blip>
                     <a:stretch>
                       <a:fillRect/>
                     </a:stretch>
@@ -1136,7 +1851,7 @@
                   <pic:spPr>
                     <a:xfrm>
                       <a:off x="0" y="0"/>
-                      <a:ext cx="2777985" cy="2765472"/>
+                      <a:ext cx="2188845" cy="2179320"/>
                     </a:xfrm>
                     <a:prstGeom prst="rect">
                       <a:avLst/>
@@ -1145,31 +1860,155 @@
                 </pic:pic>
               </a:graphicData>
             </a:graphic>
-          </wp:inline>
+            <wp14:sizeRelH relativeFrom="margin">
+              <wp14:pctWidth>0</wp14:pctWidth>
+            </wp14:sizeRelH>
+            <wp14:sizeRelV relativeFrom="margin">
+              <wp14:pctHeight>0</wp14:pctHeight>
+            </wp14:sizeRelV>
+          </wp:anchor>
         </w:drawing>
       </w:r>
-    </w:p>
-    <w:p>
-      <w:pPr>
-        <w:pStyle w:val="Sinespaciado"/>
-      </w:pPr>
-      <w:r>
-        <w:t>Al eliminarse 5 bolas, suman 375 (5*75) a la puntuación.</w:t>
-      </w:r>
-    </w:p>
-    <w:p>
-      <w:pPr>
-        <w:pStyle w:val="Sinespaciado"/>
+      <w:r>
+        <w:t>Diagonal tipo 1:</w:t>
+      </w:r>
+    </w:p>
+    <w:p>
+      <w:pPr>
+        <w:pStyle w:val="Sinespaciado"/>
+        <w:spacing w:before="160"/>
+      </w:pPr>
+      <w:r>
+        <w:rPr>
+          <w:b/>
+          <w:bCs/>
+          <w:sz w:val="18"/>
+          <w:szCs w:val="18"/>
+        </w:rPr>
+        <w:t xml:space="preserve">                                                                              </w:t>
+      </w:r>
+      <w:r>
+        <w:rPr>
+          <w:b/>
+          <w:bCs/>
+          <w:sz w:val="18"/>
+          <w:szCs w:val="18"/>
+        </w:rPr>
+        <w:t>Fig 3.</w:t>
+      </w:r>
+      <w:r>
+        <w:rPr>
+          <w:b/>
+          <w:bCs/>
+          <w:sz w:val="18"/>
+          <w:szCs w:val="18"/>
+        </w:rPr>
+        <w:t>3</w:t>
+      </w:r>
+      <w:r>
+        <w:rPr>
+          <w:b/>
+          <w:bCs/>
+          <w:sz w:val="18"/>
+          <w:szCs w:val="18"/>
+        </w:rPr>
+        <w:t>.</w:t>
+      </w:r>
+      <w:r>
+        <w:rPr>
+          <w:b/>
+          <w:bCs/>
+          <w:sz w:val="18"/>
+          <w:szCs w:val="18"/>
+        </w:rPr>
+        <w:t xml:space="preserve"> Diagonal tipo 1</w:t>
+      </w:r>
+    </w:p>
+    <w:p>
+      <w:pPr>
+        <w:pStyle w:val="Sinespaciado"/>
+        <w:spacing w:before="160"/>
+      </w:pPr>
+      <w:r>
+        <w:t xml:space="preserve">La diagonal tipo 1 </w:t>
+      </w:r>
+      <w:r>
+        <w:t xml:space="preserve">puede ser derecha o izquierda, pero es en la cual </w:t>
+      </w:r>
+      <w:r>
+        <w:t xml:space="preserve">tiene las bolas por debajo de la diagonal </w:t>
+      </w:r>
+      <w:r>
+        <w:t>principal.</w:t>
+      </w:r>
+      <w:r>
+        <w:t xml:space="preserve"> </w:t>
+      </w:r>
+    </w:p>
+    <w:p>
+      <w:pPr>
+        <w:pStyle w:val="Sinespaciado"/>
+        <w:spacing w:before="160"/>
+      </w:pPr>
+      <w:r>
+        <w:t>Como se muestra en la Fig 3.</w:t>
+      </w:r>
+      <w:r>
+        <w:t>3</w:t>
+      </w:r>
+      <w:r>
+        <w:t xml:space="preserve">. en la posición </w:t>
+      </w:r>
+      <w:r>
+        <w:t>7,8</w:t>
+      </w:r>
+      <w:r>
+        <w:t xml:space="preserve"> se forma una </w:t>
+      </w:r>
+      <w:r>
+        <w:t>diagonal de tipo 1</w:t>
+      </w:r>
+      <w:r>
+        <w:t xml:space="preserve"> y al eliminarse 5 bolas, suman 3</w:t>
+      </w:r>
+      <w:r>
+        <w:t>75</w:t>
+      </w:r>
+      <w:r>
+        <w:t xml:space="preserve"> (5*75) a la puntuación</w:t>
+      </w:r>
+      <w:r>
+        <w:t>.</w:t>
+      </w:r>
+    </w:p>
+    <w:p>
+      <w:pPr>
+        <w:pStyle w:val="Sinespaciado"/>
+        <w:spacing w:before="160"/>
+      </w:pPr>
+    </w:p>
+    <w:p>
+      <w:pPr>
+        <w:pStyle w:val="Sinespaciado"/>
+        <w:spacing w:before="160"/>
       </w:pPr>
       <w:r>
         <w:rPr>
           <w:noProof/>
         </w:rPr>
         <w:drawing>
-          <wp:inline distT="0" distB="0" distL="0" distR="0" wp14:anchorId="233AB65C" wp14:editId="3DED4655">
-            <wp:extent cx="2329132" cy="1891736"/>
+          <wp:anchor distT="0" distB="0" distL="114300" distR="114300" simplePos="0" relativeHeight="251672576" behindDoc="0" locked="0" layoutInCell="1" allowOverlap="1" wp14:anchorId="5E14CF38" wp14:editId="21623AA0">
+            <wp:simplePos x="0" y="0"/>
+            <wp:positionH relativeFrom="column">
+              <wp:posOffset>2691227</wp:posOffset>
+            </wp:positionH>
+            <wp:positionV relativeFrom="paragraph">
+              <wp:posOffset>334597</wp:posOffset>
+            </wp:positionV>
+            <wp:extent cx="2329815" cy="1873250"/>
             <wp:effectExtent l="0" t="0" r="0" b="0"/>
-            <wp:docPr id="13" name="Imagen 13"/>
+            <wp:wrapTopAndBottom/>
+            <wp:docPr id="15" name="Imagen 15"/>
             <wp:cNvGraphicFramePr>
               <a:graphicFrameLocks xmlns:a="http://schemas.openxmlformats.org/drawingml/2006/main" noChangeAspect="1"/>
             </wp:cNvGraphicFramePr>
@@ -1181,7 +2020,13 @@
                     <pic:cNvPicPr/>
                   </pic:nvPicPr>
                   <pic:blipFill>
-                    <a:blip r:embed="rId16"/>
+                    <a:blip r:embed="rId18">
+                      <a:extLst>
+                        <a:ext uri="{28A0092B-C50C-407E-A947-70E740481C1C}">
+                          <a14:useLocalDpi xmlns:a14="http://schemas.microsoft.com/office/drawing/2010/main" val="0"/>
+                        </a:ext>
+                      </a:extLst>
+                    </a:blip>
                     <a:stretch>
                       <a:fillRect/>
                     </a:stretch>
@@ -1189,7 +2034,7 @@
                   <pic:spPr>
                     <a:xfrm>
                       <a:off x="0" y="0"/>
-                      <a:ext cx="2364330" cy="1920324"/>
+                      <a:ext cx="2329815" cy="1873250"/>
                     </a:xfrm>
                     <a:prstGeom prst="rect">
                       <a:avLst/>
@@ -1198,36 +2043,31 @@
                 </pic:pic>
               </a:graphicData>
             </a:graphic>
-          </wp:inline>
+            <wp14:sizeRelH relativeFrom="margin">
+              <wp14:pctWidth>0</wp14:pctWidth>
+            </wp14:sizeRelH>
+            <wp14:sizeRelV relativeFrom="margin">
+              <wp14:pctHeight>0</wp14:pctHeight>
+            </wp14:sizeRelV>
+          </wp:anchor>
         </w:drawing>
       </w:r>
-    </w:p>
-    <w:p>
-      <w:pPr>
-        <w:pStyle w:val="Sinespaciado"/>
-      </w:pPr>
-    </w:p>
-    <w:p>
-      <w:pPr>
-        <w:pStyle w:val="Sinespaciado"/>
-      </w:pPr>
-      <w:r>
-        <w:t>Diagonal tipo 2:</w:t>
-      </w:r>
-    </w:p>
-    <w:p>
-      <w:pPr>
-        <w:pStyle w:val="Sinespaciado"/>
-      </w:pPr>
       <w:r>
         <w:rPr>
           <w:noProof/>
         </w:rPr>
-        <w:lastRenderedPageBreak/>
         <w:drawing>
-          <wp:inline distT="0" distB="0" distL="0" distR="0" wp14:anchorId="3C15AD03" wp14:editId="044096F9">
-            <wp:extent cx="2777706" cy="2758853"/>
-            <wp:effectExtent l="0" t="0" r="3810" b="3810"/>
+          <wp:anchor distT="0" distB="0" distL="114300" distR="114300" simplePos="0" relativeHeight="251671552" behindDoc="0" locked="0" layoutInCell="1" allowOverlap="1" wp14:anchorId="3C15AD03" wp14:editId="44C9081D">
+            <wp:simplePos x="0" y="0"/>
+            <wp:positionH relativeFrom="margin">
+              <wp:posOffset>667922</wp:posOffset>
+            </wp:positionH>
+            <wp:positionV relativeFrom="paragraph">
+              <wp:posOffset>282624</wp:posOffset>
+            </wp:positionV>
+            <wp:extent cx="1991360" cy="1978025"/>
+            <wp:effectExtent l="0" t="0" r="8890" b="3175"/>
+            <wp:wrapTopAndBottom/>
             <wp:docPr id="14" name="Imagen 14"/>
             <wp:cNvGraphicFramePr>
               <a:graphicFrameLocks xmlns:a="http://schemas.openxmlformats.org/drawingml/2006/main" noChangeAspect="1"/>
@@ -1240,7 +2080,13 @@
                     <pic:cNvPicPr/>
                   </pic:nvPicPr>
                   <pic:blipFill>
-                    <a:blip r:embed="rId17"/>
+                    <a:blip r:embed="rId19">
+                      <a:extLst>
+                        <a:ext uri="{28A0092B-C50C-407E-A947-70E740481C1C}">
+                          <a14:useLocalDpi xmlns:a14="http://schemas.microsoft.com/office/drawing/2010/main" val="0"/>
+                        </a:ext>
+                      </a:extLst>
+                    </a:blip>
                     <a:stretch>
                       <a:fillRect/>
                     </a:stretch>
@@ -1248,7 +2094,7 @@
                   <pic:spPr>
                     <a:xfrm>
                       <a:off x="0" y="0"/>
-                      <a:ext cx="2794464" cy="2775497"/>
+                      <a:ext cx="1991360" cy="1978025"/>
                     </a:xfrm>
                     <a:prstGeom prst="rect">
                       <a:avLst/>
@@ -1257,31 +2103,145 @@
                 </pic:pic>
               </a:graphicData>
             </a:graphic>
-          </wp:inline>
+            <wp14:sizeRelH relativeFrom="margin">
+              <wp14:pctWidth>0</wp14:pctWidth>
+            </wp14:sizeRelH>
+            <wp14:sizeRelV relativeFrom="margin">
+              <wp14:pctHeight>0</wp14:pctHeight>
+            </wp14:sizeRelV>
+          </wp:anchor>
         </w:drawing>
       </w:r>
-    </w:p>
-    <w:p>
-      <w:pPr>
-        <w:pStyle w:val="Sinespaciado"/>
-      </w:pPr>
-      <w:r>
-        <w:t>Al eliminarse 5 bolas, suman 375 (5*75) a la puntuación.</w:t>
-      </w:r>
-    </w:p>
-    <w:p>
-      <w:pPr>
-        <w:pStyle w:val="Sinespaciado"/>
+      <w:r>
+        <w:t>Diagonal tipo 2:</w:t>
+      </w:r>
+    </w:p>
+    <w:p>
+      <w:pPr>
+        <w:pStyle w:val="Sinespaciado"/>
+        <w:spacing w:before="160"/>
+        <w:jc w:val="center"/>
+        <w:rPr>
+          <w:b/>
+          <w:bCs/>
+          <w:sz w:val="18"/>
+          <w:szCs w:val="18"/>
+        </w:rPr>
+      </w:pPr>
+      <w:r>
+        <w:rPr>
+          <w:b/>
+          <w:bCs/>
+          <w:sz w:val="18"/>
+          <w:szCs w:val="18"/>
+        </w:rPr>
+        <w:t xml:space="preserve">Fig </w:t>
+      </w:r>
+      <w:r>
+        <w:rPr>
+          <w:b/>
+          <w:bCs/>
+          <w:sz w:val="18"/>
+          <w:szCs w:val="18"/>
+        </w:rPr>
+        <w:t>3.4. Diagonal tipo 2</w:t>
+      </w:r>
+    </w:p>
+    <w:p>
+      <w:pPr>
+        <w:pStyle w:val="Sinespaciado"/>
+        <w:spacing w:before="160"/>
+      </w:pPr>
+      <w:r>
+        <w:t xml:space="preserve">La diagonal tipo </w:t>
+      </w:r>
+      <w:r>
+        <w:t>2</w:t>
+      </w:r>
+      <w:r>
+        <w:t xml:space="preserve"> puede ser derecha o izquierda, pero es en la cual tiene las bolas por </w:t>
+      </w:r>
+      <w:r>
+        <w:t>encima</w:t>
+      </w:r>
+      <w:r>
+        <w:t xml:space="preserve"> de la diagonal principa</w:t>
+      </w:r>
+      <w:r>
+        <w:t>l.</w:t>
+      </w:r>
+      <w:r>
+        <w:t xml:space="preserve"> </w:t>
+      </w:r>
+    </w:p>
+    <w:p>
+      <w:pPr>
+        <w:pStyle w:val="Sinespaciado"/>
+        <w:spacing w:before="160"/>
+      </w:pPr>
+      <w:r>
+        <w:t xml:space="preserve">Como se muestra en la Fig 3.3. en la posición </w:t>
+      </w:r>
+      <w:r>
+        <w:t>4,2</w:t>
+      </w:r>
+      <w:r>
+        <w:t xml:space="preserve"> se forma una diagonal de tipo </w:t>
+      </w:r>
+      <w:r>
+        <w:t>2</w:t>
+      </w:r>
+      <w:r>
+        <w:t xml:space="preserve"> y al eliminarse 5 bolas, suman 375 (5*75) a la puntuación.</w:t>
+      </w:r>
+    </w:p>
+    <w:p>
+      <w:pPr>
+        <w:pStyle w:val="Sinespaciado"/>
+        <w:spacing w:before="160"/>
+      </w:pPr>
+      <w:r>
+        <w:t>Para comprobar que se tienen que eliminar cuando hay 5 o más consecutivas</w:t>
+      </w:r>
+      <w:r>
+        <w:t xml:space="preserve"> para conseguir un “5 en raya”</w:t>
+      </w:r>
+      <w:r>
+        <w:t>, antes de empezar cada turno e introducir las 3 bolas aleatorias, se recorre el tablero, y cuando detecta una posición no vacía, comprueba cuántas bolas consecutivas de su mismo color tiene para cada alineación, si son 5 o más, se intercambian esas posiciones por el carácter ‘_’</w:t>
+      </w:r>
+      <w:r>
+        <w:t>, se acumula la puntuación correspondiente</w:t>
+      </w:r>
+      <w:r>
+        <w:t xml:space="preserve"> </w:t>
+      </w:r>
+      <w:r>
+        <w:t>y, por último, se establece el siguiente turno.</w:t>
+      </w:r>
+    </w:p>
+    <w:p>
+      <w:pPr>
+        <w:pStyle w:val="Sinespaciado"/>
+        <w:spacing w:before="160"/>
       </w:pPr>
       <w:r>
         <w:rPr>
           <w:noProof/>
         </w:rPr>
+        <w:lastRenderedPageBreak/>
         <w:drawing>
-          <wp:inline distT="0" distB="0" distL="0" distR="0" wp14:anchorId="5E14CF38" wp14:editId="4B944268">
-            <wp:extent cx="3068038" cy="2467155"/>
-            <wp:effectExtent l="0" t="0" r="0" b="0"/>
-            <wp:docPr id="15" name="Imagen 15"/>
+          <wp:anchor distT="0" distB="0" distL="114300" distR="114300" simplePos="0" relativeHeight="251675648" behindDoc="0" locked="0" layoutInCell="1" allowOverlap="1" wp14:anchorId="71A2AA70" wp14:editId="5EACB288">
+            <wp:simplePos x="0" y="0"/>
+            <wp:positionH relativeFrom="margin">
+              <wp:align>right</wp:align>
+            </wp:positionH>
+            <wp:positionV relativeFrom="paragraph">
+              <wp:posOffset>2052955</wp:posOffset>
+            </wp:positionV>
+            <wp:extent cx="1670050" cy="394335"/>
+            <wp:effectExtent l="0" t="0" r="6350" b="5715"/>
+            <wp:wrapTopAndBottom/>
+            <wp:docPr id="18" name="Imagen 18"/>
             <wp:cNvGraphicFramePr>
               <a:graphicFrameLocks xmlns:a="http://schemas.openxmlformats.org/drawingml/2006/main" noChangeAspect="1"/>
             </wp:cNvGraphicFramePr>
@@ -1293,7 +2253,13 @@
                     <pic:cNvPicPr/>
                   </pic:nvPicPr>
                   <pic:blipFill>
-                    <a:blip r:embed="rId18"/>
+                    <a:blip r:embed="rId20">
+                      <a:extLst>
+                        <a:ext uri="{28A0092B-C50C-407E-A947-70E740481C1C}">
+                          <a14:useLocalDpi xmlns:a14="http://schemas.microsoft.com/office/drawing/2010/main" val="0"/>
+                        </a:ext>
+                      </a:extLst>
+                    </a:blip>
                     <a:stretch>
                       <a:fillRect/>
                     </a:stretch>
@@ -1301,7 +2267,7 @@
                   <pic:spPr>
                     <a:xfrm>
                       <a:off x="0" y="0"/>
-                      <a:ext cx="3079803" cy="2476616"/>
+                      <a:ext cx="1670050" cy="394335"/>
                     </a:xfrm>
                     <a:prstGeom prst="rect">
                       <a:avLst/>
@@ -1310,64 +2276,91 @@
                 </pic:pic>
               </a:graphicData>
             </a:graphic>
-          </wp:inline>
+            <wp14:sizeRelH relativeFrom="margin">
+              <wp14:pctWidth>0</wp14:pctWidth>
+            </wp14:sizeRelH>
+            <wp14:sizeRelV relativeFrom="margin">
+              <wp14:pctHeight>0</wp14:pctHeight>
+            </wp14:sizeRelV>
+          </wp:anchor>
         </w:drawing>
       </w:r>
-    </w:p>
-    <w:p>
-      <w:pPr>
-        <w:pStyle w:val="Sinespaciado"/>
-      </w:pPr>
-    </w:p>
-    <w:p>
-      <w:pPr>
-        <w:pStyle w:val="Sinespaciado"/>
-      </w:pPr>
-      <w:r>
-        <w:t>Para comprobar que se tienen que eliminar cuando hay 5 o más consecutivas</w:t>
-      </w:r>
-      <w:r>
-        <w:t xml:space="preserve"> para conseguir un “5 en raya”</w:t>
-      </w:r>
-      <w:r>
-        <w:t>, antes de empezar cada turno e introducir las 3 bolas aleatorias, se recorre el tablero, y cuando detecta una posición no vacía, comprueba cuántas bolas consecutivas de su mismo color tiene para cada alineación, si son 5 o más, se intercambian esas posiciones por el carácter ‘_’</w:t>
-      </w:r>
-      <w:r>
-        <w:t>, se acumula la puntuación correspondiente</w:t>
-      </w:r>
-      <w:r>
-        <w:t xml:space="preserve"> </w:t>
-      </w:r>
-      <w:r>
-        <w:t>y, por último, se establece el siguiente turno.</w:t>
-      </w:r>
-    </w:p>
-    <w:p>
-      <w:pPr>
-        <w:pStyle w:val="Sinespaciado"/>
-      </w:pPr>
-    </w:p>
-    <w:p>
-      <w:pPr>
-        <w:pStyle w:val="Sinespaciado"/>
-      </w:pPr>
-      <w:r>
-        <w:t>En el momento que no hay ningún hueco vacío, se acaba el juego y se le pregunta al usuario si quiere empezar otra nueva partida, si quiere guardar su puntuación (en un txt) o si quiere finalizar:</w:t>
-      </w:r>
-    </w:p>
-    <w:p>
-      <w:pPr>
-        <w:pStyle w:val="Sinespaciado"/>
-      </w:pPr>
       <w:r>
         <w:rPr>
           <w:noProof/>
         </w:rPr>
-        <w:lastRenderedPageBreak/>
         <w:drawing>
-          <wp:inline distT="0" distB="0" distL="0" distR="0" wp14:anchorId="358AC15E" wp14:editId="159DE476">
-            <wp:extent cx="2562045" cy="2697570"/>
-            <wp:effectExtent l="0" t="0" r="0" b="7620"/>
+          <wp:anchor distT="0" distB="0" distL="114300" distR="114300" simplePos="0" relativeHeight="251674624" behindDoc="0" locked="0" layoutInCell="1" allowOverlap="1" wp14:anchorId="6F9C97BA" wp14:editId="20040D9D">
+            <wp:simplePos x="0" y="0"/>
+            <wp:positionH relativeFrom="margin">
+              <wp:align>center</wp:align>
+            </wp:positionH>
+            <wp:positionV relativeFrom="paragraph">
+              <wp:posOffset>1730278</wp:posOffset>
+            </wp:positionV>
+            <wp:extent cx="1635125" cy="741045"/>
+            <wp:effectExtent l="0" t="0" r="3175" b="1905"/>
+            <wp:wrapTopAndBottom/>
+            <wp:docPr id="17" name="Imagen 17"/>
+            <wp:cNvGraphicFramePr>
+              <a:graphicFrameLocks xmlns:a="http://schemas.openxmlformats.org/drawingml/2006/main" noChangeAspect="1"/>
+            </wp:cNvGraphicFramePr>
+            <a:graphic xmlns:a="http://schemas.openxmlformats.org/drawingml/2006/main">
+              <a:graphicData uri="http://schemas.openxmlformats.org/drawingml/2006/picture">
+                <pic:pic xmlns:pic="http://schemas.openxmlformats.org/drawingml/2006/picture">
+                  <pic:nvPicPr>
+                    <pic:cNvPr id="1" name=""/>
+                    <pic:cNvPicPr/>
+                  </pic:nvPicPr>
+                  <pic:blipFill>
+                    <a:blip r:embed="rId21">
+                      <a:extLst>
+                        <a:ext uri="{28A0092B-C50C-407E-A947-70E740481C1C}">
+                          <a14:useLocalDpi xmlns:a14="http://schemas.microsoft.com/office/drawing/2010/main" val="0"/>
+                        </a:ext>
+                      </a:extLst>
+                    </a:blip>
+                    <a:stretch>
+                      <a:fillRect/>
+                    </a:stretch>
+                  </pic:blipFill>
+                  <pic:spPr>
+                    <a:xfrm>
+                      <a:off x="0" y="0"/>
+                      <a:ext cx="1635125" cy="741045"/>
+                    </a:xfrm>
+                    <a:prstGeom prst="rect">
+                      <a:avLst/>
+                    </a:prstGeom>
+                  </pic:spPr>
+                </pic:pic>
+              </a:graphicData>
+            </a:graphic>
+            <wp14:sizeRelH relativeFrom="margin">
+              <wp14:pctWidth>0</wp14:pctWidth>
+            </wp14:sizeRelH>
+            <wp14:sizeRelV relativeFrom="margin">
+              <wp14:pctHeight>0</wp14:pctHeight>
+            </wp14:sizeRelV>
+          </wp:anchor>
+        </w:drawing>
+      </w:r>
+      <w:r>
+        <w:rPr>
+          <w:noProof/>
+        </w:rPr>
+        <w:drawing>
+          <wp:anchor distT="0" distB="0" distL="114300" distR="114300" simplePos="0" relativeHeight="251673600" behindDoc="0" locked="0" layoutInCell="1" allowOverlap="1" wp14:anchorId="358AC15E" wp14:editId="2CD15625">
+            <wp:simplePos x="0" y="0"/>
+            <wp:positionH relativeFrom="margin">
+              <wp:posOffset>-218879</wp:posOffset>
+            </wp:positionH>
+            <wp:positionV relativeFrom="paragraph">
+              <wp:posOffset>351693</wp:posOffset>
+            </wp:positionV>
+            <wp:extent cx="2012315" cy="2118360"/>
+            <wp:effectExtent l="0" t="0" r="6985" b="0"/>
+            <wp:wrapTopAndBottom/>
             <wp:docPr id="16" name="Imagen 16"/>
             <wp:cNvGraphicFramePr>
               <a:graphicFrameLocks xmlns:a="http://schemas.openxmlformats.org/drawingml/2006/main" noChangeAspect="1"/>
@@ -1380,7 +2373,13 @@
                     <pic:cNvPicPr/>
                   </pic:nvPicPr>
                   <pic:blipFill>
-                    <a:blip r:embed="rId19"/>
+                    <a:blip r:embed="rId22">
+                      <a:extLst>
+                        <a:ext uri="{28A0092B-C50C-407E-A947-70E740481C1C}">
+                          <a14:useLocalDpi xmlns:a14="http://schemas.microsoft.com/office/drawing/2010/main" val="0"/>
+                        </a:ext>
+                      </a:extLst>
+                    </a:blip>
                     <a:stretch>
                       <a:fillRect/>
                     </a:stretch>
@@ -1388,7 +2387,7 @@
                   <pic:spPr>
                     <a:xfrm>
                       <a:off x="0" y="0"/>
-                      <a:ext cx="2574742" cy="2710939"/>
+                      <a:ext cx="2012315" cy="2118360"/>
                     </a:xfrm>
                     <a:prstGeom prst="rect">
                       <a:avLst/>
@@ -1397,168 +2396,171 @@
                 </pic:pic>
               </a:graphicData>
             </a:graphic>
-          </wp:inline>
+          </wp:anchor>
         </w:drawing>
       </w:r>
     </w:p>
     <w:p>
       <w:pPr>
         <w:pStyle w:val="Sinespaciado"/>
-      </w:pPr>
-      <w:r>
-        <w:rPr>
-          <w:noProof/>
-        </w:rPr>
-        <w:drawing>
-          <wp:inline distT="0" distB="0" distL="0" distR="0" wp14:anchorId="6F9C97BA" wp14:editId="41867807">
-            <wp:extent cx="2139351" cy="969634"/>
-            <wp:effectExtent l="0" t="0" r="0" b="2540"/>
-            <wp:docPr id="17" name="Imagen 17"/>
-            <wp:cNvGraphicFramePr>
-              <a:graphicFrameLocks xmlns:a="http://schemas.openxmlformats.org/drawingml/2006/main" noChangeAspect="1"/>
-            </wp:cNvGraphicFramePr>
-            <a:graphic xmlns:a="http://schemas.openxmlformats.org/drawingml/2006/main">
-              <a:graphicData uri="http://schemas.openxmlformats.org/drawingml/2006/picture">
-                <pic:pic xmlns:pic="http://schemas.openxmlformats.org/drawingml/2006/picture">
-                  <pic:nvPicPr>
-                    <pic:cNvPr id="1" name=""/>
-                    <pic:cNvPicPr/>
-                  </pic:nvPicPr>
-                  <pic:blipFill>
-                    <a:blip r:embed="rId20"/>
-                    <a:stretch>
-                      <a:fillRect/>
-                    </a:stretch>
-                  </pic:blipFill>
-                  <pic:spPr>
-                    <a:xfrm>
-                      <a:off x="0" y="0"/>
-                      <a:ext cx="2158325" cy="978234"/>
-                    </a:xfrm>
-                    <a:prstGeom prst="rect">
-                      <a:avLst/>
-                    </a:prstGeom>
-                  </pic:spPr>
-                </pic:pic>
-              </a:graphicData>
-            </a:graphic>
-          </wp:inline>
-        </w:drawing>
-      </w:r>
-    </w:p>
-    <w:p>
-      <w:pPr>
-        <w:pStyle w:val="Sinespaciado"/>
-      </w:pPr>
-      <w:r>
-        <w:rPr>
-          <w:noProof/>
-        </w:rPr>
-        <w:drawing>
-          <wp:inline distT="0" distB="0" distL="0" distR="0" wp14:anchorId="71A2AA70" wp14:editId="0E41CE0E">
-            <wp:extent cx="1880558" cy="444226"/>
-            <wp:effectExtent l="0" t="0" r="5715" b="0"/>
-            <wp:docPr id="18" name="Imagen 18"/>
-            <wp:cNvGraphicFramePr>
-              <a:graphicFrameLocks xmlns:a="http://schemas.openxmlformats.org/drawingml/2006/main" noChangeAspect="1"/>
-            </wp:cNvGraphicFramePr>
-            <a:graphic xmlns:a="http://schemas.openxmlformats.org/drawingml/2006/main">
-              <a:graphicData uri="http://schemas.openxmlformats.org/drawingml/2006/picture">
-                <pic:pic xmlns:pic="http://schemas.openxmlformats.org/drawingml/2006/picture">
-                  <pic:nvPicPr>
-                    <pic:cNvPr id="1" name=""/>
-                    <pic:cNvPicPr/>
-                  </pic:nvPicPr>
-                  <pic:blipFill>
-                    <a:blip r:embed="rId21"/>
-                    <a:stretch>
-                      <a:fillRect/>
-                    </a:stretch>
-                  </pic:blipFill>
-                  <pic:spPr>
-                    <a:xfrm>
-                      <a:off x="0" y="0"/>
-                      <a:ext cx="1927518" cy="455319"/>
-                    </a:xfrm>
-                    <a:prstGeom prst="rect">
-                      <a:avLst/>
-                    </a:prstGeom>
-                  </pic:spPr>
-                </pic:pic>
-              </a:graphicData>
-            </a:graphic>
-          </wp:inline>
-        </w:drawing>
-      </w:r>
-    </w:p>
-    <w:p>
-      <w:pPr>
-        <w:pStyle w:val="Sinespaciado"/>
-      </w:pPr>
-    </w:p>
-    <w:p>
-      <w:pPr>
-        <w:pStyle w:val="Sinespaciado"/>
-      </w:pPr>
-    </w:p>
-    <w:p>
-      <w:pPr>
-        <w:pStyle w:val="Sinespaciado"/>
-      </w:pPr>
-    </w:p>
-    <w:p>
-      <w:pPr>
-        <w:pStyle w:val="Sinespaciado"/>
-      </w:pPr>
-    </w:p>
-    <w:p>
-      <w:pPr>
-        <w:pStyle w:val="Sinespaciado"/>
-      </w:pPr>
-    </w:p>
-    <w:p>
-      <w:pPr>
-        <w:pStyle w:val="Sinespaciado"/>
-      </w:pPr>
-    </w:p>
-    <w:p>
-      <w:pPr>
-        <w:pStyle w:val="Sinespaciado"/>
+        <w:spacing w:before="160"/>
+        <w:rPr>
+          <w:b/>
+          <w:bCs/>
+          <w:sz w:val="18"/>
+          <w:szCs w:val="18"/>
+        </w:rPr>
+      </w:pPr>
+      <w:r>
+        <w:rPr>
+          <w:b/>
+          <w:bCs/>
+          <w:sz w:val="18"/>
+          <w:szCs w:val="18"/>
+        </w:rPr>
+        <w:t xml:space="preserve">Fig 4.1. Final y menú partida                             Fig 4.2. </w:t>
+      </w:r>
+      <w:r>
+        <w:rPr>
+          <w:b/>
+          <w:bCs/>
+          <w:sz w:val="18"/>
+          <w:szCs w:val="18"/>
+        </w:rPr>
+        <w:t>Guardar puntuación                   Fig 4.3. Terminar juego</w:t>
+      </w:r>
+    </w:p>
+    <w:p>
+      <w:pPr>
+        <w:pStyle w:val="Sinespaciado"/>
+        <w:spacing w:before="160"/>
+      </w:pPr>
+    </w:p>
+    <w:p>
+      <w:pPr>
+        <w:pStyle w:val="Sinespaciado"/>
+        <w:spacing w:before="160"/>
+      </w:pPr>
+      <w:r>
+        <w:t xml:space="preserve">Como vemos en Fig 4.1. una vez que </w:t>
+      </w:r>
+      <w:r>
+        <w:t>el tablero se llena, se muestra que la partida ha terminado además de mostrar la puntuación final y un menú en el cual es usuarios puede elegir 3 opciones</w:t>
+      </w:r>
+      <w:r>
+        <w:t xml:space="preserve">: </w:t>
+      </w:r>
+    </w:p>
+    <w:p>
+      <w:pPr>
+        <w:pStyle w:val="Sinespaciado"/>
+        <w:numPr>
+          <w:ilvl w:val="0"/>
+          <w:numId w:val="1"/>
+        </w:numPr>
+        <w:spacing w:before="160"/>
+      </w:pPr>
+      <w:r>
+        <w:t xml:space="preserve">Guardar puntuación: </w:t>
+      </w:r>
+      <w:r>
+        <w:t xml:space="preserve">como se ve en la Fig 4.2. si el usuario quiere guardar su puntuación </w:t>
+      </w:r>
+      <w:r>
+        <w:t>se le pedirá su nombre</w:t>
+      </w:r>
+      <w:r>
+        <w:t xml:space="preserve"> y se guardará la fecha, el nombre y la puntuación en el .txt llamado “puntuaciones.txt”. Después de dar</w:t>
+      </w:r>
+      <w:r>
+        <w:t xml:space="preserve"> a guardar puntuación no se podrá volver a elegir esa opción para prevenir que se guarde dos veces la misma puntuación.</w:t>
+      </w:r>
+    </w:p>
+    <w:p>
+      <w:pPr>
+        <w:pStyle w:val="Sinespaciado"/>
+        <w:numPr>
+          <w:ilvl w:val="0"/>
+          <w:numId w:val="1"/>
+        </w:numPr>
+        <w:spacing w:before="160"/>
+      </w:pPr>
+      <w:r>
+        <w:t>Nueva partida:</w:t>
+      </w:r>
+      <w:r>
+        <w:t xml:space="preserve"> crear una nueva partida</w:t>
+      </w:r>
+      <w:r>
+        <w:t>.</w:t>
+      </w:r>
+    </w:p>
+    <w:p>
+      <w:pPr>
+        <w:pStyle w:val="Sinespaciado"/>
+        <w:numPr>
+          <w:ilvl w:val="0"/>
+          <w:numId w:val="1"/>
+        </w:numPr>
+        <w:spacing w:before="160"/>
         <w:rPr>
           <w:u w:val="single"/>
         </w:rPr>
       </w:pPr>
-    </w:p>
-    <w:p>
-      <w:pPr>
-        <w:pStyle w:val="Sinespaciado"/>
+      <w:r>
+        <w:t>Terminar juego:</w:t>
+      </w:r>
+      <w:r>
+        <w:t xml:space="preserve"> termina la ejecución del programa.</w:t>
+      </w:r>
+    </w:p>
+    <w:p>
+      <w:pPr>
+        <w:pStyle w:val="Sinespaciado"/>
+        <w:spacing w:before="160"/>
+        <w:ind w:left="720"/>
         <w:rPr>
           <w:u w:val="single"/>
         </w:rPr>
       </w:pPr>
-      <w:r>
+    </w:p>
+    <w:p>
+      <w:pPr>
+        <w:pStyle w:val="Sinespaciado"/>
+        <w:spacing w:before="160"/>
+        <w:ind w:left="720"/>
         <w:rPr>
           <w:u w:val="single"/>
         </w:rPr>
-        <w:t>OPTIMIZACIÓN</w:t>
-      </w:r>
-    </w:p>
-    <w:p>
-      <w:pPr>
-        <w:pStyle w:val="Sinespaciado"/>
+      </w:pPr>
+    </w:p>
+    <w:p>
+      <w:pPr>
+        <w:pStyle w:val="Sinespaciado"/>
+        <w:spacing w:before="160"/>
         <w:rPr>
           <w:u w:val="single"/>
         </w:rPr>
       </w:pPr>
-    </w:p>
-    <w:p>
-      <w:pPr>
-        <w:pStyle w:val="Sinespaciado"/>
+      <w:r>
+        <w:rPr>
+          <w:u w:val="single"/>
+        </w:rPr>
+        <w:t>1.2 Parte optimización</w:t>
+      </w:r>
+    </w:p>
+    <w:p>
+      <w:pPr>
+        <w:pStyle w:val="Sinespaciado"/>
+        <w:spacing w:before="160"/>
       </w:pPr>
       <w:r>
         <w:t xml:space="preserve">Para la parte de optimización, hemos optado </w:t>
       </w:r>
       <w:r>
+        <w:t xml:space="preserve">por </w:t>
+      </w:r>
+      <w:r>
         <w:t>que,</w:t>
       </w:r>
       <w:r>
@@ -1568,15 +2570,49 @@
         <w:t xml:space="preserve"> de recomendación</w:t>
       </w:r>
       <w:r>
-        <w:t xml:space="preserve"> con el mejor movimiento a realizar en uno o dos turnos. Lo que hacemos es ir recorriendo el tablero y probar en cada posición (vacía o no vacía) qué pasaría si se insertara cualquier bola de cualquier color. Para ellos utilizamos las funciones que nos comprueban cuántas bolas están seguidas en cada alineación. Va guardando con contadores, cuál sería la alineación con mayor bolas y más cerca de completar las 5 o más que completarían el “5 en raya”.</w:t>
-      </w:r>
-      <w:r>
-        <w:t xml:space="preserve"> Como hemos dicho, la recomendación puede ser en uno dos turnos, por lo que, si en determinada posición en la que obtendría un número alto de bolas seguidas, ya hay una bola, se le dice al usuario que primero quite esa bola para luego hacer el movimiento recomendado. También, comprueba si esa bola está en otro lado del tablero, ya que, aunque, por ejemplo, el mejor movimiento sea introducir una bola roja en determinada posición, si no hay una bola roja en el resto del tablero, no tendría sentido introducirla y recomienda al usuario otro movimiento. En caso de que haya varias posibilidades con el mismo contador, siempe nos recomendará la que más al final del tablero aparezca. Aquí tenemos varios ejemplos:</w:t>
-      </w:r>
-    </w:p>
-    <w:p>
-      <w:pPr>
-        <w:pStyle w:val="Sinespaciado"/>
+        <w:t xml:space="preserve"> con el mejor movimiento a realizar en uno o dos turnos. Lo que hacemos es ir recorriendo el tablero y probar en cada posición (vacía o no vacía) qué pasaría si se insertara cualquier bola de cualquier color.</w:t>
+      </w:r>
+    </w:p>
+    <w:p>
+      <w:pPr>
+        <w:pStyle w:val="Sinespaciado"/>
+        <w:spacing w:before="160"/>
+      </w:pPr>
+      <w:r>
+        <w:t>Para ellos utilizamos las funciones que nos comprueban cuántas bolas están seguidas en cada alineación. Va guardando con contadores, cuál sería la alineación con mayor bolas y más cerca de completar las 5 o más que completarían el “5 en raya”.</w:t>
+      </w:r>
+      <w:r>
+        <w:t xml:space="preserve"> </w:t>
+      </w:r>
+    </w:p>
+    <w:p>
+      <w:pPr>
+        <w:pStyle w:val="Sinespaciado"/>
+        <w:spacing w:before="160"/>
+      </w:pPr>
+      <w:r>
+        <w:t xml:space="preserve">Como hemos dicho, la recomendación puede ser en uno dos turnos, por lo que, si en determinada posición en la que obtendría un número alto de bolas seguidas, ya hay una bola, se le dice al usuario que primero quite esa bola para luego hacer el movimiento recomendado. </w:t>
+      </w:r>
+    </w:p>
+    <w:p>
+      <w:pPr>
+        <w:pStyle w:val="Sinespaciado"/>
+        <w:spacing w:before="160"/>
+      </w:pPr>
+      <w:r>
+        <w:t>También, comprueba si esa bola está en otro lado del tablero, ya que, aunque, por ejemplo, el mejor movimiento sea introducir una bola roja en determinada posición, si no hay una bola roja en el resto del tablero, no tendría sentido introducirla y recomienda al usuario otro movimiento. En caso de que haya varias posibilidades con el mismo contador, siemp</w:t>
+      </w:r>
+      <w:r>
+        <w:t>r</w:t>
+      </w:r>
+      <w:r>
+        <w:t>e nos recomendará la que más al final del tablero aparezca.</w:t>
+      </w:r>
+    </w:p>
+    <w:p>
+      <w:pPr>
+        <w:pStyle w:val="Sinespaciado"/>
+        <w:spacing w:before="160"/>
       </w:pPr>
       <w:r>
         <w:rPr>
@@ -1584,9 +2620,17 @@
         </w:rPr>
         <w:lastRenderedPageBreak/>
         <w:drawing>
-          <wp:inline distT="0" distB="0" distL="0" distR="0" wp14:anchorId="43DD5E84" wp14:editId="73E7247A">
+          <wp:anchor distT="0" distB="0" distL="114300" distR="114300" simplePos="0" relativeHeight="251676672" behindDoc="0" locked="0" layoutInCell="1" allowOverlap="1" wp14:anchorId="43DD5E84" wp14:editId="3CDCE842">
+            <wp:simplePos x="0" y="0"/>
+            <wp:positionH relativeFrom="margin">
+              <wp:align>center</wp:align>
+            </wp:positionH>
+            <wp:positionV relativeFrom="paragraph">
+              <wp:posOffset>339041</wp:posOffset>
+            </wp:positionV>
             <wp:extent cx="2780149" cy="2329132"/>
             <wp:effectExtent l="0" t="0" r="1270" b="0"/>
+            <wp:wrapTopAndBottom/>
             <wp:docPr id="19" name="Imagen 19"/>
             <wp:cNvGraphicFramePr>
               <a:graphicFrameLocks xmlns:a="http://schemas.openxmlformats.org/drawingml/2006/main" noChangeAspect="1"/>
@@ -1599,7 +2643,13 @@
                     <pic:cNvPicPr/>
                   </pic:nvPicPr>
                   <pic:blipFill>
-                    <a:blip r:embed="rId22"/>
+                    <a:blip r:embed="rId23">
+                      <a:extLst>
+                        <a:ext uri="{28A0092B-C50C-407E-A947-70E740481C1C}">
+                          <a14:useLocalDpi xmlns:a14="http://schemas.microsoft.com/office/drawing/2010/main" val="0"/>
+                        </a:ext>
+                      </a:extLst>
+                    </a:blip>
                     <a:stretch>
                       <a:fillRect/>
                     </a:stretch>
@@ -1607,7 +2657,7 @@
                   <pic:spPr>
                     <a:xfrm>
                       <a:off x="0" y="0"/>
-                      <a:ext cx="2807998" cy="2352463"/>
+                      <a:ext cx="2780149" cy="2329132"/>
                     </a:xfrm>
                     <a:prstGeom prst="rect">
                       <a:avLst/>
@@ -1616,30 +2666,91 @@
                 </pic:pic>
               </a:graphicData>
             </a:graphic>
-          </wp:inline>
+          </wp:anchor>
         </w:drawing>
       </w:r>
-    </w:p>
-    <w:p>
-      <w:pPr>
-        <w:pStyle w:val="Sinespaciado"/>
-      </w:pPr>
-      <w:r>
-        <w:t>Aquí vemos que el mejor movimiento sería introducir R en la posición indicada, ya que sería la alineación con mayor número de bolas seguidas y al estar otra R en el tablero. También podría elegirse otra diagonal con las R de las coordenadas (6,5) y (8,3), pero al estar la otra más al final, elige la horizontal.</w:t>
-      </w:r>
-    </w:p>
-    <w:p>
-      <w:pPr>
-        <w:pStyle w:val="Sinespaciado"/>
+      <w:r>
+        <w:t>Aquí tenemos varios ejemplos:</w:t>
+      </w:r>
+    </w:p>
+    <w:p>
+      <w:pPr>
+        <w:pStyle w:val="Sinespaciado"/>
+        <w:spacing w:before="160"/>
+        <w:rPr>
+          <w:b/>
+          <w:bCs/>
+          <w:sz w:val="18"/>
+          <w:szCs w:val="18"/>
+        </w:rPr>
+      </w:pPr>
+      <w:r>
+        <w:rPr>
+          <w:b/>
+          <w:bCs/>
+          <w:sz w:val="18"/>
+          <w:szCs w:val="18"/>
+        </w:rPr>
+        <w:t xml:space="preserve">                                                                 </w:t>
+      </w:r>
+      <w:r>
+        <w:rPr>
+          <w:b/>
+          <w:bCs/>
+          <w:sz w:val="18"/>
+          <w:szCs w:val="18"/>
+        </w:rPr>
+        <w:t xml:space="preserve">Fig 5.1. </w:t>
+      </w:r>
+      <w:r>
+        <w:rPr>
+          <w:b/>
+          <w:bCs/>
+          <w:sz w:val="18"/>
+          <w:szCs w:val="18"/>
+        </w:rPr>
+        <w:t>Recomendación 1</w:t>
+      </w:r>
+    </w:p>
+    <w:p>
+      <w:pPr>
+        <w:pStyle w:val="Sinespaciado"/>
+        <w:spacing w:before="160"/>
+      </w:pPr>
+      <w:r>
+        <w:t>En la Fig 5.1.</w:t>
+      </w:r>
+      <w:r>
+        <w:t xml:space="preserve"> vemos que el mejor movimiento sería introducir R en la posición indicada, ya que sería la alineación con mayor número de bolas seguidas y al estar otra R en el tablero. También podría elegirse otra diagonal con las R de las coordenadas (6,5) y (8,3), pero al estar la otra más al final, elige la horizontal.</w:t>
+      </w:r>
+    </w:p>
+    <w:p>
+      <w:pPr>
+        <w:pStyle w:val="Sinespaciado"/>
+        <w:spacing w:before="160"/>
+      </w:pPr>
+    </w:p>
+    <w:p>
+      <w:pPr>
+        <w:pStyle w:val="Sinespaciado"/>
+        <w:spacing w:before="160"/>
       </w:pPr>
       <w:r>
         <w:rPr>
           <w:noProof/>
         </w:rPr>
         <w:drawing>
-          <wp:inline distT="0" distB="0" distL="0" distR="0" wp14:anchorId="50126B4F" wp14:editId="60484E2C">
+          <wp:anchor distT="0" distB="0" distL="114300" distR="114300" simplePos="0" relativeHeight="251677696" behindDoc="0" locked="0" layoutInCell="1" allowOverlap="1" wp14:anchorId="50126B4F" wp14:editId="7920AD87">
+            <wp:simplePos x="0" y="0"/>
+            <wp:positionH relativeFrom="margin">
+              <wp:align>center</wp:align>
+            </wp:positionH>
+            <wp:positionV relativeFrom="paragraph">
+              <wp:posOffset>396045</wp:posOffset>
+            </wp:positionV>
             <wp:extent cx="2458918" cy="2165230"/>
             <wp:effectExtent l="0" t="0" r="0" b="6985"/>
+            <wp:wrapTopAndBottom/>
             <wp:docPr id="20" name="Imagen 20"/>
             <wp:cNvGraphicFramePr>
               <a:graphicFrameLocks xmlns:a="http://schemas.openxmlformats.org/drawingml/2006/main" noChangeAspect="1"/>
@@ -1652,7 +2763,13 @@
                     <pic:cNvPicPr/>
                   </pic:nvPicPr>
                   <pic:blipFill>
-                    <a:blip r:embed="rId23"/>
+                    <a:blip r:embed="rId24">
+                      <a:extLst>
+                        <a:ext uri="{28A0092B-C50C-407E-A947-70E740481C1C}">
+                          <a14:useLocalDpi xmlns:a14="http://schemas.microsoft.com/office/drawing/2010/main" val="0"/>
+                        </a:ext>
+                      </a:extLst>
+                    </a:blip>
                     <a:stretch>
                       <a:fillRect/>
                     </a:stretch>
@@ -1660,7 +2777,7 @@
                   <pic:spPr>
                     <a:xfrm>
                       <a:off x="0" y="0"/>
-                      <a:ext cx="2479952" cy="2183751"/>
+                      <a:ext cx="2458918" cy="2165230"/>
                     </a:xfrm>
                     <a:prstGeom prst="rect">
                       <a:avLst/>
@@ -1669,35 +2786,71 @@
                 </pic:pic>
               </a:graphicData>
             </a:graphic>
-          </wp:inline>
+          </wp:anchor>
         </w:drawing>
       </w:r>
     </w:p>
     <w:p>
       <w:pPr>
         <w:pStyle w:val="Sinespaciado"/>
-      </w:pPr>
-      <w:r>
-        <w:t>Aquí vemos el caso de dos movimientos. Se aprecia, que introduciendo R en esa posición se obtendría 4 seguidas en horizontal, pero al haber una bola en esa posición, primero nos manda quitarla.</w:t>
-      </w:r>
-    </w:p>
-    <w:p>
-      <w:pPr>
-        <w:pStyle w:val="Sinespaciado"/>
-      </w:pPr>
-    </w:p>
-    <w:p>
-      <w:pPr>
-        <w:pStyle w:val="Sinespaciado"/>
+        <w:spacing w:before="160"/>
+        <w:rPr>
+          <w:b/>
+          <w:bCs/>
+          <w:sz w:val="18"/>
+          <w:szCs w:val="18"/>
+        </w:rPr>
+      </w:pPr>
+      <w:r>
+        <w:rPr>
+          <w:b/>
+          <w:bCs/>
+          <w:sz w:val="18"/>
+          <w:szCs w:val="18"/>
+        </w:rPr>
+        <w:t xml:space="preserve">                                                                 Fig 5.2 Recomendación 2</w:t>
+      </w:r>
+    </w:p>
+    <w:p>
+      <w:pPr>
+        <w:pStyle w:val="Sinespaciado"/>
+        <w:spacing w:before="160"/>
+      </w:pPr>
+      <w:r>
+        <w:t>En la Fig 5.2.</w:t>
+      </w:r>
+      <w:r>
+        <w:t xml:space="preserve"> vemos el caso de dos movimientos. Se aprecia, que introduciendo R en esa posición se obtendría 4 seguidas en horizontal, pero al haber una bola en esa posición, primero nos manda quitarla.</w:t>
+      </w:r>
+    </w:p>
+    <w:p>
+      <w:pPr>
+        <w:pStyle w:val="Sinespaciado"/>
+        <w:spacing w:before="160"/>
+      </w:pPr>
+    </w:p>
+    <w:p>
+      <w:pPr>
+        <w:pStyle w:val="Sinespaciado"/>
+        <w:spacing w:before="160"/>
       </w:pPr>
       <w:r>
         <w:rPr>
           <w:noProof/>
         </w:rPr>
+        <w:lastRenderedPageBreak/>
         <w:drawing>
-          <wp:inline distT="0" distB="0" distL="0" distR="0" wp14:anchorId="2D5E8017" wp14:editId="512A79DF">
-            <wp:extent cx="2403743" cy="2130725"/>
-            <wp:effectExtent l="0" t="0" r="0" b="3175"/>
+          <wp:anchor distT="0" distB="0" distL="114300" distR="114300" simplePos="0" relativeHeight="251679744" behindDoc="0" locked="0" layoutInCell="1" allowOverlap="1" wp14:anchorId="2D5E8017" wp14:editId="3224B94C">
+            <wp:simplePos x="0" y="0"/>
+            <wp:positionH relativeFrom="column">
+              <wp:posOffset>-350862</wp:posOffset>
+            </wp:positionH>
+            <wp:positionV relativeFrom="paragraph">
+              <wp:posOffset>0</wp:posOffset>
+            </wp:positionV>
+            <wp:extent cx="2012950" cy="1784350"/>
+            <wp:effectExtent l="0" t="0" r="6350" b="6350"/>
+            <wp:wrapTopAndBottom/>
             <wp:docPr id="21" name="Imagen 21"/>
             <wp:cNvGraphicFramePr>
               <a:graphicFrameLocks xmlns:a="http://schemas.openxmlformats.org/drawingml/2006/main" noChangeAspect="1"/>
@@ -1710,7 +2863,13 @@
                     <pic:cNvPicPr/>
                   </pic:nvPicPr>
                   <pic:blipFill>
-                    <a:blip r:embed="rId24"/>
+                    <a:blip r:embed="rId25">
+                      <a:extLst>
+                        <a:ext uri="{28A0092B-C50C-407E-A947-70E740481C1C}">
+                          <a14:useLocalDpi xmlns:a14="http://schemas.microsoft.com/office/drawing/2010/main" val="0"/>
+                        </a:ext>
+                      </a:extLst>
+                    </a:blip>
                     <a:stretch>
                       <a:fillRect/>
                     </a:stretch>
@@ -1718,7 +2877,7 @@
                   <pic:spPr>
                     <a:xfrm>
                       <a:off x="0" y="0"/>
-                      <a:ext cx="2420552" cy="2145625"/>
+                      <a:ext cx="2012950" cy="1784350"/>
                     </a:xfrm>
                     <a:prstGeom prst="rect">
                       <a:avLst/>
@@ -1727,36 +2886,31 @@
                 </pic:pic>
               </a:graphicData>
             </a:graphic>
-          </wp:inline>
+            <wp14:sizeRelH relativeFrom="margin">
+              <wp14:pctWidth>0</wp14:pctWidth>
+            </wp14:sizeRelH>
+            <wp14:sizeRelV relativeFrom="margin">
+              <wp14:pctHeight>0</wp14:pctHeight>
+            </wp14:sizeRelV>
+          </wp:anchor>
         </w:drawing>
       </w:r>
-    </w:p>
-    <w:p>
-      <w:pPr>
-        <w:pStyle w:val="Sinespaciado"/>
-      </w:pPr>
-      <w:r>
-        <w:t xml:space="preserve">Aquí vemos un caso que nos recomienda la diagonal hacia la izquierda. </w:t>
-      </w:r>
-    </w:p>
-    <w:p>
-      <w:pPr>
-        <w:pStyle w:val="Sinespaciado"/>
-      </w:pPr>
-    </w:p>
-    <w:p>
-      <w:pPr>
-        <w:pStyle w:val="Sinespaciado"/>
-      </w:pPr>
       <w:r>
         <w:rPr>
           <w:noProof/>
         </w:rPr>
-        <w:lastRenderedPageBreak/>
         <w:drawing>
-          <wp:inline distT="0" distB="0" distL="0" distR="0" wp14:anchorId="36756F35" wp14:editId="74CE4632">
-            <wp:extent cx="2910704" cy="2527540"/>
-            <wp:effectExtent l="0" t="0" r="4445" b="6350"/>
+          <wp:anchor distT="0" distB="0" distL="114300" distR="114300" simplePos="0" relativeHeight="251678720" behindDoc="0" locked="0" layoutInCell="1" allowOverlap="1" wp14:anchorId="36756F35" wp14:editId="602A702C">
+            <wp:simplePos x="0" y="0"/>
+            <wp:positionH relativeFrom="margin">
+              <wp:align>center</wp:align>
+            </wp:positionH>
+            <wp:positionV relativeFrom="paragraph">
+              <wp:posOffset>0</wp:posOffset>
+            </wp:positionV>
+            <wp:extent cx="2054225" cy="1784350"/>
+            <wp:effectExtent l="0" t="0" r="3175" b="6350"/>
+            <wp:wrapTopAndBottom/>
             <wp:docPr id="22" name="Imagen 22"/>
             <wp:cNvGraphicFramePr>
               <a:graphicFrameLocks xmlns:a="http://schemas.openxmlformats.org/drawingml/2006/main" noChangeAspect="1"/>
@@ -1769,7 +2923,13 @@
                     <pic:cNvPicPr/>
                   </pic:nvPicPr>
                   <pic:blipFill>
-                    <a:blip r:embed="rId25"/>
+                    <a:blip r:embed="rId26">
+                      <a:extLst>
+                        <a:ext uri="{28A0092B-C50C-407E-A947-70E740481C1C}">
+                          <a14:useLocalDpi xmlns:a14="http://schemas.microsoft.com/office/drawing/2010/main" val="0"/>
+                        </a:ext>
+                      </a:extLst>
+                    </a:blip>
                     <a:stretch>
                       <a:fillRect/>
                     </a:stretch>
@@ -1777,7 +2937,7 @@
                   <pic:spPr>
                     <a:xfrm>
                       <a:off x="0" y="0"/>
-                      <a:ext cx="2928146" cy="2542686"/>
+                      <a:ext cx="2054225" cy="1784350"/>
                     </a:xfrm>
                     <a:prstGeom prst="rect">
                       <a:avLst/>
@@ -1786,35 +2946,31 @@
                 </pic:pic>
               </a:graphicData>
             </a:graphic>
-          </wp:inline>
+            <wp14:sizeRelH relativeFrom="margin">
+              <wp14:pctWidth>0</wp14:pctWidth>
+            </wp14:sizeRelH>
+            <wp14:sizeRelV relativeFrom="margin">
+              <wp14:pctHeight>0</wp14:pctHeight>
+            </wp14:sizeRelV>
+          </wp:anchor>
         </w:drawing>
       </w:r>
-    </w:p>
-    <w:p>
-      <w:pPr>
-        <w:pStyle w:val="Sinespaciado"/>
-      </w:pPr>
-      <w:r>
-        <w:t>Aquí vemos otro caso que nos recomienda la vertical en dos movimientos.</w:t>
-      </w:r>
-    </w:p>
-    <w:p>
-      <w:pPr>
-        <w:pStyle w:val="Sinespaciado"/>
-      </w:pPr>
-    </w:p>
-    <w:p>
-      <w:pPr>
-        <w:pStyle w:val="Sinespaciado"/>
-      </w:pPr>
       <w:r>
         <w:rPr>
           <w:noProof/>
         </w:rPr>
         <w:drawing>
-          <wp:inline distT="0" distB="0" distL="0" distR="0" wp14:anchorId="46F55714" wp14:editId="305F6F7C">
-            <wp:extent cx="2288800" cy="2061713"/>
-            <wp:effectExtent l="0" t="0" r="0" b="0"/>
+          <wp:anchor distT="0" distB="0" distL="114300" distR="114300" simplePos="0" relativeHeight="251680768" behindDoc="0" locked="0" layoutInCell="1" allowOverlap="1" wp14:anchorId="46F55714" wp14:editId="5B862C53">
+            <wp:simplePos x="0" y="0"/>
+            <wp:positionH relativeFrom="column">
+              <wp:posOffset>3790169</wp:posOffset>
+            </wp:positionH>
+            <wp:positionV relativeFrom="paragraph">
+              <wp:posOffset>0</wp:posOffset>
+            </wp:positionV>
+            <wp:extent cx="1978025" cy="1781810"/>
+            <wp:effectExtent l="0" t="0" r="3175" b="8890"/>
+            <wp:wrapTopAndBottom/>
             <wp:docPr id="23" name="Imagen 23"/>
             <wp:cNvGraphicFramePr>
               <a:graphicFrameLocks xmlns:a="http://schemas.openxmlformats.org/drawingml/2006/main" noChangeAspect="1"/>
@@ -1827,7 +2983,13 @@
                     <pic:cNvPicPr/>
                   </pic:nvPicPr>
                   <pic:blipFill>
-                    <a:blip r:embed="rId26"/>
+                    <a:blip r:embed="rId27">
+                      <a:extLst>
+                        <a:ext uri="{28A0092B-C50C-407E-A947-70E740481C1C}">
+                          <a14:useLocalDpi xmlns:a14="http://schemas.microsoft.com/office/drawing/2010/main" val="0"/>
+                        </a:ext>
+                      </a:extLst>
+                    </a:blip>
                     <a:stretch>
                       <a:fillRect/>
                     </a:stretch>
@@ -1835,7 +2997,7 @@
                   <pic:spPr>
                     <a:xfrm>
                       <a:off x="0" y="0"/>
-                      <a:ext cx="2307202" cy="2078289"/>
+                      <a:ext cx="1978025" cy="1781810"/>
                     </a:xfrm>
                     <a:prstGeom prst="rect">
                       <a:avLst/>
@@ -1844,21 +3006,53 @@
                 </pic:pic>
               </a:graphicData>
             </a:graphic>
-          </wp:inline>
+            <wp14:sizeRelH relativeFrom="margin">
+              <wp14:pctWidth>0</wp14:pctWidth>
+            </wp14:sizeRelH>
+            <wp14:sizeRelV relativeFrom="margin">
+              <wp14:pctHeight>0</wp14:pctHeight>
+            </wp14:sizeRelV>
+          </wp:anchor>
         </w:drawing>
       </w:r>
-    </w:p>
-    <w:p>
-      <w:pPr>
-        <w:pStyle w:val="Sinespaciado"/>
-      </w:pPr>
-      <w:r>
-        <w:t>Aquí vemos otro caso para la diagonal, en este caso para la izquierda.</w:t>
-      </w:r>
-    </w:p>
-    <w:p>
-      <w:pPr>
-        <w:pStyle w:val="Sinespaciado"/>
+      <w:r>
+        <w:rPr>
+          <w:b/>
+          <w:bCs/>
+          <w:sz w:val="18"/>
+          <w:szCs w:val="18"/>
+        </w:rPr>
+        <w:t>Fig 5.3. Recomendación 3                              Fig 5.4. Recomendación 4                             Fig 5.5. Recomendación 5</w:t>
+      </w:r>
+    </w:p>
+    <w:p>
+      <w:pPr>
+        <w:pStyle w:val="Sinespaciado"/>
+        <w:spacing w:before="160"/>
+      </w:pPr>
+      <w:r>
+        <w:t xml:space="preserve">En la Fig 5.3. </w:t>
+      </w:r>
+      <w:r>
+        <w:t>vemos un caso que nos recomienda la diagonal hacia la izquierda</w:t>
+      </w:r>
+      <w:r>
+        <w:t xml:space="preserve">, la siguiente imagen Fig 5.4. </w:t>
+      </w:r>
+      <w:r>
+        <w:t>vemos otro caso que nos recomienda la vertical en dos movimientos</w:t>
+      </w:r>
+      <w:r>
+        <w:t xml:space="preserve"> y por último en la Fig 5.5. </w:t>
+      </w:r>
+      <w:r>
+        <w:t>vemos otro caso para la diagonal, en este caso para la izquierda.</w:t>
+      </w:r>
+    </w:p>
+    <w:p>
+      <w:pPr>
+        <w:pStyle w:val="Sinespaciado"/>
+        <w:spacing w:before="160"/>
         <w:rPr>
           <w:u w:val="single"/>
         </w:rPr>
@@ -1867,6 +3061,7 @@
     <w:p>
       <w:pPr>
         <w:pStyle w:val="Sinespaciado"/>
+        <w:spacing w:before="160"/>
         <w:rPr>
           <w:u w:val="single"/>
         </w:rPr>
@@ -1875,12 +3070,15 @@
         <w:rPr>
           <w:u w:val="single"/>
         </w:rPr>
-        <w:t>AVANZADO</w:t>
-      </w:r>
-    </w:p>
-    <w:p>
-      <w:pPr>
-        <w:pStyle w:val="Sinespaciado"/>
+        <w:t>1.3 Parte interfaz gráfica</w:t>
+      </w:r>
+      <w:bookmarkStart w:id="0" w:name="_GoBack"/>
+      <w:bookmarkEnd w:id="0"/>
+    </w:p>
+    <w:p>
+      <w:pPr>
+        <w:pStyle w:val="Sinespaciado"/>
+        <w:spacing w:before="160"/>
       </w:pPr>
       <w:r>
         <w:t>*********explicar la interfaz</w:t>
@@ -1889,6 +3087,7 @@
     <w:p>
       <w:pPr>
         <w:pStyle w:val="Sinespaciado"/>
+        <w:spacing w:before="160"/>
         <w:rPr>
           <w:u w:val="single"/>
         </w:rPr>
@@ -1897,7 +3096,11 @@
     <w:p>
       <w:pPr>
         <w:pStyle w:val="Ttulo1"/>
-      </w:pPr>
+        <w:spacing w:before="160"/>
+      </w:pPr>
+      <w:r>
+        <w:t xml:space="preserve">2. </w:t>
+      </w:r>
       <w:r>
         <w:t>DEMOSTRACIÓN USO PROGRAMACIÓN FUNCIONAL</w:t>
       </w:r>
@@ -1917,64 +3120,11 @@
         <w:rPr>
           <w:noProof/>
         </w:rPr>
-        <w:lastRenderedPageBreak/>
         <w:drawing>
           <wp:inline distT="0" distB="0" distL="0" distR="0" wp14:anchorId="173C955F" wp14:editId="1C3F0177">
             <wp:extent cx="5400040" cy="1535430"/>
             <wp:effectExtent l="0" t="0" r="0" b="7620"/>
             <wp:docPr id="24" name="Imagen 24"/>
-            <wp:cNvGraphicFramePr>
-              <a:graphicFrameLocks xmlns:a="http://schemas.openxmlformats.org/drawingml/2006/main" noChangeAspect="1"/>
-            </wp:cNvGraphicFramePr>
-            <a:graphic xmlns:a="http://schemas.openxmlformats.org/drawingml/2006/main">
-              <a:graphicData uri="http://schemas.openxmlformats.org/drawingml/2006/picture">
-                <pic:pic xmlns:pic="http://schemas.openxmlformats.org/drawingml/2006/picture">
-                  <pic:nvPicPr>
-                    <pic:cNvPr id="1" name=""/>
-                    <pic:cNvPicPr/>
-                  </pic:nvPicPr>
-                  <pic:blipFill>
-                    <a:blip r:embed="rId27"/>
-                    <a:stretch>
-                      <a:fillRect/>
-                    </a:stretch>
-                  </pic:blipFill>
-                  <pic:spPr>
-                    <a:xfrm>
-                      <a:off x="0" y="0"/>
-                      <a:ext cx="5400040" cy="1535430"/>
-                    </a:xfrm>
-                    <a:prstGeom prst="rect">
-                      <a:avLst/>
-                    </a:prstGeom>
-                  </pic:spPr>
-                </pic:pic>
-              </a:graphicData>
-            </a:graphic>
-          </wp:inline>
-        </w:drawing>
-      </w:r>
-    </w:p>
-    <w:p>
-      <w:r>
-        <w:t>En esta función (utilizada para borrar las bolas cuando se juntan 5 o más en horizontal) se puede apreciar el uso de vals.</w:t>
-      </w:r>
-    </w:p>
-    <w:p>
-      <w:r>
-        <w:t>También, no hemos utilizado ningún tipo de bucle y únicamente “iteramos” el programa a través de la recursividad. A continuación, un ejemplo:</w:t>
-      </w:r>
-    </w:p>
-    <w:p>
-      <w:r>
-        <w:rPr>
-          <w:noProof/>
-        </w:rPr>
-        <w:drawing>
-          <wp:inline distT="0" distB="0" distL="0" distR="0" wp14:anchorId="39A3B9F0" wp14:editId="72C0D84B">
-            <wp:extent cx="4882551" cy="2211042"/>
-            <wp:effectExtent l="0" t="0" r="0" b="0"/>
-            <wp:docPr id="25" name="Imagen 25"/>
             <wp:cNvGraphicFramePr>
               <a:graphicFrameLocks xmlns:a="http://schemas.openxmlformats.org/drawingml/2006/main" noChangeAspect="1"/>
             </wp:cNvGraphicFramePr>
@@ -1994,7 +3144,7 @@
                   <pic:spPr>
                     <a:xfrm>
                       <a:off x="0" y="0"/>
-                      <a:ext cx="4892217" cy="2215419"/>
+                      <a:ext cx="5400040" cy="1535430"/>
                     </a:xfrm>
                     <a:prstGeom prst="rect">
                       <a:avLst/>
@@ -2009,12 +3159,12 @@
     </w:p>
     <w:p>
       <w:r>
-        <w:t>Esta función, donde se comprueba si el tablero está completo, va iterando el tablero a través de recursividad, como se puede apreciar.</w:t>
-      </w:r>
-    </w:p>
-    <w:p>
-      <w:r>
-        <w:t>Además, no hemos usado ninguna función de las listas, ya que, aquellas que hemos necesitado, las hemos creado nosotros de forma recursiva. Por ejemplo, la función update, la hemos implementado nosotros con el nombre de “reemplazar”:</w:t>
+        <w:t>En esta función (utilizada para borrar las bolas cuando se juntan 5 o más en horizontal) se puede apreciar el uso de vals.</w:t>
+      </w:r>
+    </w:p>
+    <w:p>
+      <w:r>
+        <w:t>También, no hemos utilizado ningún tipo de bucle y únicamente “iteramos” el programa a través de la recursividad. A continuación, un ejemplo:</w:t>
       </w:r>
     </w:p>
     <w:p>
@@ -2022,11 +3172,12 @@
         <w:rPr>
           <w:noProof/>
         </w:rPr>
+        <w:lastRenderedPageBreak/>
         <w:drawing>
-          <wp:inline distT="0" distB="0" distL="0" distR="0" wp14:anchorId="26F39406" wp14:editId="4C195672">
-            <wp:extent cx="5400040" cy="1780540"/>
+          <wp:inline distT="0" distB="0" distL="0" distR="0" wp14:anchorId="39A3B9F0" wp14:editId="72C0D84B">
+            <wp:extent cx="4882551" cy="2211042"/>
             <wp:effectExtent l="0" t="0" r="0" b="0"/>
-            <wp:docPr id="26" name="Imagen 26"/>
+            <wp:docPr id="25" name="Imagen 25"/>
             <wp:cNvGraphicFramePr>
               <a:graphicFrameLocks xmlns:a="http://schemas.openxmlformats.org/drawingml/2006/main" noChangeAspect="1"/>
             </wp:cNvGraphicFramePr>
@@ -2046,6 +3197,58 @@
                   <pic:spPr>
                     <a:xfrm>
                       <a:off x="0" y="0"/>
+                      <a:ext cx="4892217" cy="2215419"/>
+                    </a:xfrm>
+                    <a:prstGeom prst="rect">
+                      <a:avLst/>
+                    </a:prstGeom>
+                  </pic:spPr>
+                </pic:pic>
+              </a:graphicData>
+            </a:graphic>
+          </wp:inline>
+        </w:drawing>
+      </w:r>
+    </w:p>
+    <w:p>
+      <w:r>
+        <w:t>Esta función, donde se comprueba si el tablero está completo, va iterando el tablero a través de recursividad, como se puede apreciar.</w:t>
+      </w:r>
+    </w:p>
+    <w:p>
+      <w:r>
+        <w:t>Además, no hemos usado ninguna función de las listas, ya que, aquellas que hemos necesitado, las hemos creado nosotros de forma recursiva. Por ejemplo, la función update, la hemos implementado nosotros con el nombre de “reemplazar”:</w:t>
+      </w:r>
+    </w:p>
+    <w:p>
+      <w:r>
+        <w:rPr>
+          <w:noProof/>
+        </w:rPr>
+        <w:drawing>
+          <wp:inline distT="0" distB="0" distL="0" distR="0" wp14:anchorId="26F39406" wp14:editId="4C195672">
+            <wp:extent cx="5400040" cy="1780540"/>
+            <wp:effectExtent l="0" t="0" r="0" b="0"/>
+            <wp:docPr id="26" name="Imagen 26"/>
+            <wp:cNvGraphicFramePr>
+              <a:graphicFrameLocks xmlns:a="http://schemas.openxmlformats.org/drawingml/2006/main" noChangeAspect="1"/>
+            </wp:cNvGraphicFramePr>
+            <a:graphic xmlns:a="http://schemas.openxmlformats.org/drawingml/2006/main">
+              <a:graphicData uri="http://schemas.openxmlformats.org/drawingml/2006/picture">
+                <pic:pic xmlns:pic="http://schemas.openxmlformats.org/drawingml/2006/picture">
+                  <pic:nvPicPr>
+                    <pic:cNvPr id="1" name=""/>
+                    <pic:cNvPicPr/>
+                  </pic:nvPicPr>
+                  <pic:blipFill>
+                    <a:blip r:embed="rId30"/>
+                    <a:stretch>
+                      <a:fillRect/>
+                    </a:stretch>
+                  </pic:blipFill>
+                  <pic:spPr>
+                    <a:xfrm>
+                      <a:off x="0" y="0"/>
                       <a:ext cx="5400040" cy="1780540"/>
                     </a:xfrm>
                     <a:prstGeom prst="rect">
@@ -2062,7 +3265,11 @@
     <w:p>
       <w:pPr>
         <w:pStyle w:val="Ttulo1"/>
-      </w:pPr>
+        <w:spacing w:before="160"/>
+      </w:pPr>
+      <w:r>
+        <w:t xml:space="preserve">3. </w:t>
+      </w:r>
       <w:r>
         <w:t>FUNCIONES DEL PROGRAMA</w:t>
       </w:r>
@@ -2099,7 +3306,6 @@
           <w:b/>
           <w:bCs/>
         </w:rPr>
-        <w:lastRenderedPageBreak/>
         <w:t>def llenar_tablero_inicial</w:t>
       </w:r>
     </w:p>
@@ -2565,7 +3771,6 @@
           <w:b/>
           <w:bCs/>
         </w:rPr>
-        <w:lastRenderedPageBreak/>
         <w:t>def diagonal1IzqFija</w:t>
       </w:r>
     </w:p>
@@ -2769,22 +3974,30 @@
     <w:p>
       <w:pPr>
         <w:pStyle w:val="Ttulo1"/>
+        <w:spacing w:before="160"/>
       </w:pPr>
     </w:p>
     <w:p>
       <w:pPr>
         <w:pStyle w:val="Ttulo1"/>
+        <w:spacing w:before="160"/>
       </w:pPr>
       <w:r>
         <w:t>EJEMPLO DE JUEGO</w:t>
       </w:r>
     </w:p>
     <w:p>
+      <w:pPr>
+        <w:spacing w:before="160"/>
+      </w:pPr>
       <w:r>
         <w:t>********capturas y resultados del juego</w:t>
       </w:r>
     </w:p>
     <w:p>
+      <w:pPr>
+        <w:spacing w:before="160"/>
+      </w:pPr>
       <w:r>
         <w:t>**************YO CREO QUE NOS LO PODEMOS AHORRAR</w:t>
       </w:r>
@@ -2794,11 +4007,10 @@
       <w:r>
         <w:t>, COMO VEAS</w:t>
       </w:r>
-      <w:bookmarkStart w:id="0" w:name="_GoBack"/>
-      <w:bookmarkEnd w:id="0"/>
-    </w:p>
-    <w:p>
-      <w:pPr>
+    </w:p>
+    <w:p>
+      <w:pPr>
+        <w:spacing w:before="160"/>
         <w:rPr>
           <w:u w:val="single"/>
         </w:rPr>
@@ -2806,6 +4018,7 @@
     </w:p>
     <w:p>
       <w:pPr>
+        <w:spacing w:before="160"/>
         <w:rPr>
           <w:u w:val="single"/>
         </w:rPr>
@@ -2819,6 +4032,7 @@
     </w:p>
     <w:p>
       <w:pPr>
+        <w:spacing w:before="160"/>
         <w:rPr>
           <w:u w:val="single"/>
         </w:rPr>
@@ -2826,6 +4040,7 @@
     </w:p>
     <w:p>
       <w:pPr>
+        <w:spacing w:before="160"/>
         <w:rPr>
           <w:u w:val="single"/>
         </w:rPr>
@@ -2845,6 +4060,103 @@
     </w:sectPr>
   </w:body>
 </w:document>
+</file>
+
+<file path=word/numbering.xml><?xml version="1.0" encoding="utf-8"?>
+<w:numbering xmlns:wpc="http://schemas.microsoft.com/office/word/2010/wordprocessingCanvas" xmlns:cx="http://schemas.microsoft.com/office/drawing/2014/chartex" xmlns:cx1="http://schemas.microsoft.com/office/drawing/2015/9/8/chartex" xmlns:cx2="http://schemas.microsoft.com/office/drawing/2015/10/21/chartex" xmlns:cx3="http://schemas.microsoft.com/office/drawing/2016/5/9/chartex" xmlns:cx4="http://schemas.microsoft.com/office/drawing/2016/5/10/chartex" xmlns:cx5="http://schemas.microsoft.com/office/drawing/2016/5/11/chartex" xmlns:cx6="http://schemas.microsoft.com/office/drawing/2016/5/12/chartex" xmlns:cx7="http://schemas.microsoft.com/office/drawing/2016/5/13/chartex" xmlns:cx8="http://schemas.microsoft.com/office/drawing/2016/5/14/chartex" xmlns:mc="http://schemas.openxmlformats.org/markup-compatibility/2006" xmlns:aink="http://schemas.microsoft.com/office/drawing/2016/ink" xmlns:am3d="http://schemas.microsoft.com/office/drawing/2017/model3d" xmlns:o="urn:schemas-microsoft-com:office:office" xmlns:r="http://schemas.openxmlformats.org/officeDocument/2006/relationships" xmlns:m="http://schemas.openxmlformats.org/officeDocument/2006/math" xmlns:v="urn:schemas-microsoft-com:vml" xmlns:wp14="http://schemas.microsoft.com/office/word/2010/wordprocessingDrawing" xmlns:wp="http://schemas.openxmlformats.org/drawingml/2006/wordprocessingDrawing" xmlns:w10="urn:schemas-microsoft-com:office:word" xmlns:w="http://schemas.openxmlformats.org/wordprocessingml/2006/main" xmlns:w14="http://schemas.microsoft.com/office/word/2010/wordml" xmlns:w15="http://schemas.microsoft.com/office/word/2012/wordml" xmlns:w16cid="http://schemas.microsoft.com/office/word/2016/wordml/cid" xmlns:w16se="http://schemas.microsoft.com/office/word/2015/wordml/symex" xmlns:wpg="http://schemas.microsoft.com/office/word/2010/wordprocessingGroup" xmlns:wpi="http://schemas.microsoft.com/office/word/2010/wordprocessingInk" xmlns:wne="http://schemas.microsoft.com/office/word/2006/wordml" xmlns:wps="http://schemas.microsoft.com/office/word/2010/wordprocessingShape" mc:Ignorable="w14 w15 w16se w16cid wp14">
+  <w:abstractNum w:abstractNumId="0" w15:restartNumberingAfterBreak="0">
+    <w:nsid w:val="68B6562D"/>
+    <w:multiLevelType w:val="hybridMultilevel"/>
+    <w:tmpl w:val="1730D7DC"/>
+    <w:lvl w:ilvl="0" w:tplc="0C0A0011">
+      <w:start w:val="1"/>
+      <w:numFmt w:val="decimal"/>
+      <w:lvlText w:val="%1)"/>
+      <w:lvlJc w:val="left"/>
+      <w:pPr>
+        <w:ind w:left="720" w:hanging="360"/>
+      </w:pPr>
+      <w:rPr>
+        <w:rFonts w:hint="default"/>
+      </w:rPr>
+    </w:lvl>
+    <w:lvl w:ilvl="1" w:tplc="0C0A0019" w:tentative="1">
+      <w:start w:val="1"/>
+      <w:numFmt w:val="lowerLetter"/>
+      <w:lvlText w:val="%2."/>
+      <w:lvlJc w:val="left"/>
+      <w:pPr>
+        <w:ind w:left="1440" w:hanging="360"/>
+      </w:pPr>
+    </w:lvl>
+    <w:lvl w:ilvl="2" w:tplc="0C0A001B" w:tentative="1">
+      <w:start w:val="1"/>
+      <w:numFmt w:val="lowerRoman"/>
+      <w:lvlText w:val="%3."/>
+      <w:lvlJc w:val="right"/>
+      <w:pPr>
+        <w:ind w:left="2160" w:hanging="180"/>
+      </w:pPr>
+    </w:lvl>
+    <w:lvl w:ilvl="3" w:tplc="0C0A000F" w:tentative="1">
+      <w:start w:val="1"/>
+      <w:numFmt w:val="decimal"/>
+      <w:lvlText w:val="%4."/>
+      <w:lvlJc w:val="left"/>
+      <w:pPr>
+        <w:ind w:left="2880" w:hanging="360"/>
+      </w:pPr>
+    </w:lvl>
+    <w:lvl w:ilvl="4" w:tplc="0C0A0019" w:tentative="1">
+      <w:start w:val="1"/>
+      <w:numFmt w:val="lowerLetter"/>
+      <w:lvlText w:val="%5."/>
+      <w:lvlJc w:val="left"/>
+      <w:pPr>
+        <w:ind w:left="3600" w:hanging="360"/>
+      </w:pPr>
+    </w:lvl>
+    <w:lvl w:ilvl="5" w:tplc="0C0A001B" w:tentative="1">
+      <w:start w:val="1"/>
+      <w:numFmt w:val="lowerRoman"/>
+      <w:lvlText w:val="%6."/>
+      <w:lvlJc w:val="right"/>
+      <w:pPr>
+        <w:ind w:left="4320" w:hanging="180"/>
+      </w:pPr>
+    </w:lvl>
+    <w:lvl w:ilvl="6" w:tplc="0C0A000F" w:tentative="1">
+      <w:start w:val="1"/>
+      <w:numFmt w:val="decimal"/>
+      <w:lvlText w:val="%7."/>
+      <w:lvlJc w:val="left"/>
+      <w:pPr>
+        <w:ind w:left="5040" w:hanging="360"/>
+      </w:pPr>
+    </w:lvl>
+    <w:lvl w:ilvl="7" w:tplc="0C0A0019" w:tentative="1">
+      <w:start w:val="1"/>
+      <w:numFmt w:val="lowerLetter"/>
+      <w:lvlText w:val="%8."/>
+      <w:lvlJc w:val="left"/>
+      <w:pPr>
+        <w:ind w:left="5760" w:hanging="360"/>
+      </w:pPr>
+    </w:lvl>
+    <w:lvl w:ilvl="8" w:tplc="0C0A001B" w:tentative="1">
+      <w:start w:val="1"/>
+      <w:numFmt w:val="lowerRoman"/>
+      <w:lvlText w:val="%9."/>
+      <w:lvlJc w:val="right"/>
+      <w:pPr>
+        <w:ind w:left="6480" w:hanging="180"/>
+      </w:pPr>
+    </w:lvl>
+  </w:abstractNum>
+  <w:num w:numId="1">
+    <w:abstractNumId w:val="0"/>
+  </w:num>
+</w:numbering>
 </file>
 
 <file path=word/styles.xml><?xml version="1.0" encoding="utf-8"?>

</xml_diff>